<commit_message>
Avances en el perfil del proyecto (./DOCUMENTACION) y cambios en la estructura de folders
</commit_message>
<xml_diff>
--- a/DOCUMENTACION/Perfil1.docx
+++ b/DOCUMENTACION/Perfil1.docx
@@ -12,6 +12,26 @@
       <w:r>
         <w:t>Objetivo general</w:t>
       </w:r>
+      <w:r>
+        <w:t>.</w:t>
+      </w:r>
+    </w:p>
+    <w:p>
+      <w:r>
+        <w:t>Desarrollar un sistema de gestionamiento de compra</w:t>
+      </w:r>
+      <w:r>
+        <w:t xml:space="preserve">, </w:t>
+      </w:r>
+      <w:r>
+        <w:t xml:space="preserve">venta </w:t>
+      </w:r>
+      <w:r>
+        <w:t xml:space="preserve">e inventario </w:t>
+      </w:r>
+      <w:r>
+        <w:t>para pequeñas y medianas empresas de venta de ropa en base a un algoritmo de recomendación en función del volumen de ventas.</w:t>
+      </w:r>
     </w:p>
     <w:p>
       <w:r>
@@ -19,13 +39,150 @@
       </w:r>
     </w:p>
     <w:p>
+      <w:pPr>
+        <w:pStyle w:val="Prrafodelista"/>
+        <w:numPr>
+          <w:ilvl w:val="0"/>
+          <w:numId w:val="1"/>
+        </w:numPr>
+      </w:pPr>
+      <w:r>
+        <w:t>Análisis de la situación actual de las pequeñas y medianas empresas de ropa en La Paz, Bolivia.</w:t>
+      </w:r>
+    </w:p>
+    <w:p>
+      <w:pPr>
+        <w:pStyle w:val="Prrafodelista"/>
+        <w:numPr>
+          <w:ilvl w:val="0"/>
+          <w:numId w:val="1"/>
+        </w:numPr>
+      </w:pPr>
+      <w:r>
+        <w:t xml:space="preserve">Selección </w:t>
+      </w:r>
+      <w:r>
+        <w:t>de</w:t>
+      </w:r>
+      <w:r>
+        <w:t xml:space="preserve">l </w:t>
+      </w:r>
+      <w:proofErr w:type="spellStart"/>
+      <w:r>
+        <w:t>stack</w:t>
+      </w:r>
+      <w:proofErr w:type="spellEnd"/>
+      <w:r>
+        <w:t xml:space="preserve"> de</w:t>
+      </w:r>
+      <w:r>
+        <w:t xml:space="preserve"> tecnologías para el desarrollo del sistema.</w:t>
+      </w:r>
+    </w:p>
+    <w:p>
+      <w:pPr>
+        <w:pStyle w:val="Prrafodelista"/>
+        <w:numPr>
+          <w:ilvl w:val="0"/>
+          <w:numId w:val="1"/>
+        </w:numPr>
+      </w:pPr>
+      <w:r>
+        <w:t>Análisis y diseño del sistema bajo la metodología Scrum.</w:t>
+      </w:r>
+    </w:p>
+    <w:p>
       <w:r>
         <w:t>Alcances y límites</w:t>
       </w:r>
     </w:p>
     <w:p>
       <w:r>
+        <w:t>Limites</w:t>
+      </w:r>
+    </w:p>
+    <w:p>
+      <w:r>
+        <w:t>Tomando en cuenta algunos aspectos en cuanto al volumen de ventas de las empresas que usarán el sistema, se tienen las siguientes limitaciones:</w:t>
+      </w:r>
+    </w:p>
+    <w:p>
+      <w:pPr>
+        <w:pStyle w:val="Prrafodelista"/>
+        <w:numPr>
+          <w:ilvl w:val="0"/>
+          <w:numId w:val="1"/>
+        </w:numPr>
+      </w:pPr>
+      <w:r>
+        <w:t>El sistema no incluirá ningún tipo de facturación, ya que dichas empresas pertenecerían al régimen simplificado o a ningún régimen en particular.</w:t>
+      </w:r>
+    </w:p>
+    <w:p>
+      <w:pPr>
+        <w:pStyle w:val="Prrafodelista"/>
+        <w:numPr>
+          <w:ilvl w:val="0"/>
+          <w:numId w:val="1"/>
+        </w:numPr>
+      </w:pPr>
+      <w:r>
+        <w:t>El sistema se implementará únicamente como aplicación web y no así incluyendo algún cliente de móvil o aplicación de escritorio.</w:t>
+      </w:r>
+    </w:p>
+    <w:p>
+      <w:r>
+        <w:t>Alcances</w:t>
+      </w:r>
+    </w:p>
+    <w:p>
+      <w:r>
+        <w:t>Alcance temático. El desarrollo del sistema es una propuesta como proyecto final semestral para las materias de: Investigación operativa II, Análisis y diseño II y Programación III.</w:t>
+      </w:r>
+    </w:p>
+    <w:p>
+      <w:r>
+        <w:t>Alcance geográfico. La propuesta de este proyecto será realizada para pequeñas y medianas empresas de ropa en el departamento de La Paz, Bolivia.</w:t>
+      </w:r>
+    </w:p>
+    <w:p>
+      <w:r>
+        <w:t>Alcance institucional. Este proyecto será realizado para todas aquellas empresas que se encuentren dentro del rubro textil en el departamento de La Paz, Bolivia.</w:t>
+      </w:r>
+    </w:p>
+    <w:p>
+      <w:r>
+        <w:t>Alcance temporal. El proyecto se terminará con un periodo de 3 meses divididos para la investigación, desarrollo y testeo.</w:t>
+      </w:r>
+    </w:p>
+    <w:p>
+      <w:r>
         <w:t>Justificación</w:t>
+      </w:r>
+    </w:p>
+    <w:p>
+      <w:r>
+        <w:t xml:space="preserve">Justificación técnica. </w:t>
+      </w:r>
+      <w:r>
+        <w:t xml:space="preserve">Este sistema permitiría una mejora a la </w:t>
+      </w:r>
+      <w:r>
+        <w:t>accesibilidad y visibilidad de los productos de las distintas tiendas de ropa en el departamento de La Paz, Bolivia.</w:t>
+      </w:r>
+    </w:p>
+    <w:p>
+      <w:r>
+        <w:t>Justificación económica. El sistema permitirá a los negocios conocer la manera en que sus ventas varían a través del tiempo, así como determinar la popularidad de algún producto en específico, lo que le permitirá a la empresa tomar decisiones más acertadas y con más información como antecedente.</w:t>
+      </w:r>
+    </w:p>
+    <w:p>
+      <w:r>
+        <w:t xml:space="preserve">Justificación social. Este sistema permitirá un mejor control de ventas, lo que implicaría una mejor toma de decisiones por parte de las empresas, así como un posible mejor manejo de </w:t>
+      </w:r>
+      <w:r>
+        <w:lastRenderedPageBreak/>
+        <w:t>capital y por consecuencia una mayor ganancia, así como permitirá a los compradores conocer distintas ropas de marca y poder tener recomendaciones de acuerdo a sus gustos.</w:t>
       </w:r>
     </w:p>
     <w:p/>
@@ -37,6 +194,126 @@
     </w:sectPr>
   </w:body>
 </w:document>
+</file>
+
+<file path=word/numbering.xml><?xml version="1.0" encoding="utf-8"?>
+<w:numbering xmlns:wpc="http://schemas.microsoft.com/office/word/2010/wordprocessingCanvas" xmlns:cx="http://schemas.microsoft.com/office/drawing/2014/chartex" xmlns:cx1="http://schemas.microsoft.com/office/drawing/2015/9/8/chartex" xmlns:cx2="http://schemas.microsoft.com/office/drawing/2015/10/21/chartex" xmlns:cx3="http://schemas.microsoft.com/office/drawing/2016/5/9/chartex" xmlns:cx4="http://schemas.microsoft.com/office/drawing/2016/5/10/chartex" xmlns:cx5="http://schemas.microsoft.com/office/drawing/2016/5/11/chartex" xmlns:cx6="http://schemas.microsoft.com/office/drawing/2016/5/12/chartex" xmlns:cx7="http://schemas.microsoft.com/office/drawing/2016/5/13/chartex" xmlns:cx8="http://schemas.microsoft.com/office/drawing/2016/5/14/chartex" xmlns:mc="http://schemas.openxmlformats.org/markup-compatibility/2006" xmlns:aink="http://schemas.microsoft.com/office/drawing/2016/ink" xmlns:am3d="http://schemas.microsoft.com/office/drawing/2017/model3d" xmlns:o="urn:schemas-microsoft-com:office:office" xmlns:oel="http://schemas.microsoft.com/office/2019/extlst" xmlns:r="http://schemas.openxmlformats.org/officeDocument/2006/relationships" xmlns:m="http://schemas.openxmlformats.org/officeDocument/2006/math" xmlns:v="urn:schemas-microsoft-com:vml" xmlns:wp14="http://schemas.microsoft.com/office/word/2010/wordprocessingDrawing" xmlns:wp="http://schemas.openxmlformats.org/drawingml/2006/wordprocessingDrawing" xmlns:w10="urn:schemas-microsoft-com:office:word" xmlns:w="http://schemas.openxmlformats.org/wordprocessingml/2006/main" xmlns:w14="http://schemas.microsoft.com/office/word/2010/wordml" xmlns:w15="http://schemas.microsoft.com/office/word/2012/wordml" xmlns:w16cex="http://schemas.microsoft.com/office/word/2018/wordml/cex" xmlns:w16cid="http://schemas.microsoft.com/office/word/2016/wordml/cid" xmlns:w16="http://schemas.microsoft.com/office/word/2018/wordml" xmlns:w16sdtdh="http://schemas.microsoft.com/office/word/2020/wordml/sdtdatahash" xmlns:w16se="http://schemas.microsoft.com/office/word/2015/wordml/symex" xmlns:wpg="http://schemas.microsoft.com/office/word/2010/wordprocessingGroup" xmlns:wpi="http://schemas.microsoft.com/office/word/2010/wordprocessingInk" xmlns:wne="http://schemas.microsoft.com/office/word/2006/wordml" xmlns:wps="http://schemas.microsoft.com/office/word/2010/wordprocessingShape" mc:Ignorable="w14 w15 w16se w16cid w16 w16cex w16sdtdh wp14">
+  <w:abstractNum w:abstractNumId="0" w15:restartNumberingAfterBreak="0">
+    <w:nsid w:val="4EFE3820"/>
+    <w:multiLevelType w:val="hybridMultilevel"/>
+    <w:tmpl w:val="5DD6589E"/>
+    <w:lvl w:ilvl="0" w:tplc="23C4887C">
+      <w:numFmt w:val="bullet"/>
+      <w:lvlText w:val="-"/>
+      <w:lvlJc w:val="left"/>
+      <w:pPr>
+        <w:ind w:left="720" w:hanging="360"/>
+      </w:pPr>
+      <w:rPr>
+        <w:rFonts w:ascii="Calibri" w:eastAsiaTheme="minorEastAsia" w:hAnsi="Calibri" w:cs="Calibri" w:hint="default"/>
+      </w:rPr>
+    </w:lvl>
+    <w:lvl w:ilvl="1" w:tplc="400A0003" w:tentative="1">
+      <w:start w:val="1"/>
+      <w:numFmt w:val="bullet"/>
+      <w:lvlText w:val="o"/>
+      <w:lvlJc w:val="left"/>
+      <w:pPr>
+        <w:ind w:left="1440" w:hanging="360"/>
+      </w:pPr>
+      <w:rPr>
+        <w:rFonts w:ascii="Courier New" w:hAnsi="Courier New" w:cs="Courier New" w:hint="default"/>
+      </w:rPr>
+    </w:lvl>
+    <w:lvl w:ilvl="2" w:tplc="400A0005" w:tentative="1">
+      <w:start w:val="1"/>
+      <w:numFmt w:val="bullet"/>
+      <w:lvlText w:val=""/>
+      <w:lvlJc w:val="left"/>
+      <w:pPr>
+        <w:ind w:left="2160" w:hanging="360"/>
+      </w:pPr>
+      <w:rPr>
+        <w:rFonts w:ascii="Wingdings" w:hAnsi="Wingdings" w:hint="default"/>
+      </w:rPr>
+    </w:lvl>
+    <w:lvl w:ilvl="3" w:tplc="400A0001" w:tentative="1">
+      <w:start w:val="1"/>
+      <w:numFmt w:val="bullet"/>
+      <w:lvlText w:val=""/>
+      <w:lvlJc w:val="left"/>
+      <w:pPr>
+        <w:ind w:left="2880" w:hanging="360"/>
+      </w:pPr>
+      <w:rPr>
+        <w:rFonts w:ascii="Symbol" w:hAnsi="Symbol" w:hint="default"/>
+      </w:rPr>
+    </w:lvl>
+    <w:lvl w:ilvl="4" w:tplc="400A0003" w:tentative="1">
+      <w:start w:val="1"/>
+      <w:numFmt w:val="bullet"/>
+      <w:lvlText w:val="o"/>
+      <w:lvlJc w:val="left"/>
+      <w:pPr>
+        <w:ind w:left="3600" w:hanging="360"/>
+      </w:pPr>
+      <w:rPr>
+        <w:rFonts w:ascii="Courier New" w:hAnsi="Courier New" w:cs="Courier New" w:hint="default"/>
+      </w:rPr>
+    </w:lvl>
+    <w:lvl w:ilvl="5" w:tplc="400A0005" w:tentative="1">
+      <w:start w:val="1"/>
+      <w:numFmt w:val="bullet"/>
+      <w:lvlText w:val=""/>
+      <w:lvlJc w:val="left"/>
+      <w:pPr>
+        <w:ind w:left="4320" w:hanging="360"/>
+      </w:pPr>
+      <w:rPr>
+        <w:rFonts w:ascii="Wingdings" w:hAnsi="Wingdings" w:hint="default"/>
+      </w:rPr>
+    </w:lvl>
+    <w:lvl w:ilvl="6" w:tplc="400A0001" w:tentative="1">
+      <w:start w:val="1"/>
+      <w:numFmt w:val="bullet"/>
+      <w:lvlText w:val=""/>
+      <w:lvlJc w:val="left"/>
+      <w:pPr>
+        <w:ind w:left="5040" w:hanging="360"/>
+      </w:pPr>
+      <w:rPr>
+        <w:rFonts w:ascii="Symbol" w:hAnsi="Symbol" w:hint="default"/>
+      </w:rPr>
+    </w:lvl>
+    <w:lvl w:ilvl="7" w:tplc="400A0003" w:tentative="1">
+      <w:start w:val="1"/>
+      <w:numFmt w:val="bullet"/>
+      <w:lvlText w:val="o"/>
+      <w:lvlJc w:val="left"/>
+      <w:pPr>
+        <w:ind w:left="5760" w:hanging="360"/>
+      </w:pPr>
+      <w:rPr>
+        <w:rFonts w:ascii="Courier New" w:hAnsi="Courier New" w:cs="Courier New" w:hint="default"/>
+      </w:rPr>
+    </w:lvl>
+    <w:lvl w:ilvl="8" w:tplc="400A0005" w:tentative="1">
+      <w:start w:val="1"/>
+      <w:numFmt w:val="bullet"/>
+      <w:lvlText w:val=""/>
+      <w:lvlJc w:val="left"/>
+      <w:pPr>
+        <w:ind w:left="6480" w:hanging="360"/>
+      </w:pPr>
+      <w:rPr>
+        <w:rFonts w:ascii="Wingdings" w:hAnsi="Wingdings" w:hint="default"/>
+      </w:rPr>
+    </w:lvl>
+  </w:abstractNum>
+  <w:num w:numId="1" w16cid:durableId="8873987">
+    <w:abstractNumId w:val="0"/>
+  </w:num>
+</w:numbering>
 </file>
 
 <file path=word/styles.xml><?xml version="1.0" encoding="utf-8"?>
@@ -467,6 +744,17 @@
     <w:semiHidden/>
     <w:unhideWhenUsed/>
   </w:style>
+  <w:style w:type="paragraph" w:styleId="Prrafodelista">
+    <w:name w:val="List Paragraph"/>
+    <w:basedOn w:val="Normal"/>
+    <w:uiPriority w:val="34"/>
+    <w:qFormat/>
+    <w:rsid w:val="002B0CB9"/>
+    <w:pPr>
+      <w:ind w:left="720"/>
+      <w:contextualSpacing/>
+    </w:pPr>
+  </w:style>
 </w:styles>
 </file>
 

</xml_diff>

<commit_message>
Primera versión del perfil terminada y algunos añadidos en el script de creación de la base de datos
</commit_message>
<xml_diff>
--- a/DOCUMENTACION/Perfil1.docx
+++ b/DOCUMENTACION/Perfil1.docx
@@ -2,40 +2,1375 @@
 <file path=word/document.xml><?xml version="1.0" encoding="utf-8"?>
 <w:document xmlns:wpc="http://schemas.microsoft.com/office/word/2010/wordprocessingCanvas" xmlns:cx="http://schemas.microsoft.com/office/drawing/2014/chartex" xmlns:cx1="http://schemas.microsoft.com/office/drawing/2015/9/8/chartex" xmlns:cx2="http://schemas.microsoft.com/office/drawing/2015/10/21/chartex" xmlns:cx3="http://schemas.microsoft.com/office/drawing/2016/5/9/chartex" xmlns:cx4="http://schemas.microsoft.com/office/drawing/2016/5/10/chartex" xmlns:cx5="http://schemas.microsoft.com/office/drawing/2016/5/11/chartex" xmlns:cx6="http://schemas.microsoft.com/office/drawing/2016/5/12/chartex" xmlns:cx7="http://schemas.microsoft.com/office/drawing/2016/5/13/chartex" xmlns:cx8="http://schemas.microsoft.com/office/drawing/2016/5/14/chartex" xmlns:mc="http://schemas.openxmlformats.org/markup-compatibility/2006" xmlns:aink="http://schemas.microsoft.com/office/drawing/2016/ink" xmlns:am3d="http://schemas.microsoft.com/office/drawing/2017/model3d" xmlns:o="urn:schemas-microsoft-com:office:office" xmlns:oel="http://schemas.microsoft.com/office/2019/extlst" xmlns:r="http://schemas.openxmlformats.org/officeDocument/2006/relationships" xmlns:m="http://schemas.openxmlformats.org/officeDocument/2006/math" xmlns:v="urn:schemas-microsoft-com:vml" xmlns:wp14="http://schemas.microsoft.com/office/word/2010/wordprocessingDrawing" xmlns:wp="http://schemas.openxmlformats.org/drawingml/2006/wordprocessingDrawing" xmlns:w10="urn:schemas-microsoft-com:office:word" xmlns:w="http://schemas.openxmlformats.org/wordprocessingml/2006/main" xmlns:w14="http://schemas.microsoft.com/office/word/2010/wordml" xmlns:w15="http://schemas.microsoft.com/office/word/2012/wordml" xmlns:w16cex="http://schemas.microsoft.com/office/word/2018/wordml/cex" xmlns:w16cid="http://schemas.microsoft.com/office/word/2016/wordml/cid" xmlns:w16="http://schemas.microsoft.com/office/word/2018/wordml" xmlns:w16sdtdh="http://schemas.microsoft.com/office/word/2020/wordml/sdtdatahash" xmlns:w16se="http://schemas.microsoft.com/office/word/2015/wordml/symex" xmlns:wpg="http://schemas.microsoft.com/office/word/2010/wordprocessingGroup" xmlns:wpi="http://schemas.microsoft.com/office/word/2010/wordprocessingInk" xmlns:wne="http://schemas.microsoft.com/office/word/2006/wordml" xmlns:wps="http://schemas.microsoft.com/office/word/2010/wordprocessingShape" mc:Ignorable="w14 w15 w16se w16cid w16 w16cex w16sdtdh wp14">
   <w:body>
+    <w:p>
+      <w:pPr>
+        <w:spacing w:before="240" w:after="240" w:line="480" w:lineRule="auto"/>
+        <w:jc w:val="center"/>
+        <w:rPr>
+          <w:rFonts w:ascii="Times New Roman" w:eastAsia="Times New Roman" w:hAnsi="Times New Roman" w:cs="Times New Roman"/>
+          <w:kern w:val="0"/>
+          <w:sz w:val="24"/>
+          <w:szCs w:val="24"/>
+          <w14:ligatures w14:val="none"/>
+        </w:rPr>
+      </w:pPr>
+      <w:r>
+        <w:rPr>
+          <w:rFonts w:ascii="Montserrat" w:eastAsia="Times New Roman" w:hAnsi="Montserrat" w:cs="Times New Roman"/>
+          <w:b/>
+          <w:bCs/>
+          <w:color w:val="000000"/>
+          <w:kern w:val="0"/>
+          <w:sz w:val="24"/>
+          <w:szCs w:val="24"/>
+          <w14:ligatures w14:val="none"/>
+        </w:rPr>
+        <w:t>UNIVERSIDAD PRIVADA FRANZ TAMAYO</w:t>
+      </w:r>
+    </w:p>
+    <w:p>
+      <w:pPr>
+        <w:spacing w:before="240" w:after="240" w:line="480" w:lineRule="auto"/>
+        <w:jc w:val="center"/>
+        <w:rPr>
+          <w:rFonts w:ascii="Montserrat" w:eastAsia="Times New Roman" w:hAnsi="Montserrat" w:cs="Times New Roman"/>
+          <w:b/>
+          <w:bCs/>
+          <w:color w:val="000000"/>
+          <w:kern w:val="0"/>
+          <w:sz w:val="24"/>
+          <w:szCs w:val="24"/>
+          <w14:ligatures w14:val="none"/>
+        </w:rPr>
+      </w:pPr>
+      <w:r>
+        <w:rPr>
+          <w:rFonts w:ascii="Times New Roman" w:eastAsia="Times New Roman" w:hAnsi="Times New Roman" w:cs="Times New Roman"/>
+          <w:noProof/>
+          <w:kern w:val="0"/>
+          <w:sz w:val="24"/>
+          <w:szCs w:val="24"/>
+          <w:bdr w:val="none" w:sz="0" w:space="0" w:color="auto" w:frame="1"/>
+          <w14:ligatures w14:val="none"/>
+        </w:rPr>
+        <w:drawing>
+          <wp:anchor distT="0" distB="0" distL="114300" distR="114300" simplePos="0" relativeHeight="251658240" behindDoc="0" locked="0" layoutInCell="1" allowOverlap="1" wp14:anchorId="0E12ECDD" wp14:editId="3D368D23">
+            <wp:simplePos x="0" y="0"/>
+            <wp:positionH relativeFrom="margin">
+              <wp:align>center</wp:align>
+            </wp:positionH>
+            <wp:positionV relativeFrom="paragraph">
+              <wp:posOffset>376555</wp:posOffset>
+            </wp:positionV>
+            <wp:extent cx="3152775" cy="3095625"/>
+            <wp:effectExtent l="0" t="0" r="0" b="9525"/>
+            <wp:wrapTopAndBottom/>
+            <wp:docPr id="952678238" name="Imagen 1"/>
+            <wp:cNvGraphicFramePr>
+              <a:graphicFrameLocks xmlns:a="http://schemas.openxmlformats.org/drawingml/2006/main" noChangeAspect="1"/>
+            </wp:cNvGraphicFramePr>
+            <a:graphic xmlns:a="http://schemas.openxmlformats.org/drawingml/2006/main">
+              <a:graphicData uri="http://schemas.openxmlformats.org/drawingml/2006/picture">
+                <pic:pic xmlns:pic="http://schemas.openxmlformats.org/drawingml/2006/picture">
+                  <pic:nvPicPr>
+                    <pic:cNvPr id="0" name="Picture 1"/>
+                    <pic:cNvPicPr>
+                      <a:picLocks noChangeAspect="1" noChangeArrowheads="1"/>
+                    </pic:cNvPicPr>
+                  </pic:nvPicPr>
+                  <pic:blipFill>
+                    <a:blip r:embed="rId6">
+                      <a:extLst>
+                        <a:ext uri="{28A0092B-C50C-407E-A947-70E740481C1C}">
+                          <a14:useLocalDpi xmlns:a14="http://schemas.microsoft.com/office/drawing/2010/main" val="0"/>
+                        </a:ext>
+                      </a:extLst>
+                    </a:blip>
+                    <a:srcRect/>
+                    <a:stretch>
+                      <a:fillRect/>
+                    </a:stretch>
+                  </pic:blipFill>
+                  <pic:spPr bwMode="auto">
+                    <a:xfrm>
+                      <a:off x="0" y="0"/>
+                      <a:ext cx="3152775" cy="3095625"/>
+                    </a:xfrm>
+                    <a:prstGeom prst="rect">
+                      <a:avLst/>
+                    </a:prstGeom>
+                    <a:noFill/>
+                    <a:ln>
+                      <a:noFill/>
+                    </a:ln>
+                  </pic:spPr>
+                </pic:pic>
+              </a:graphicData>
+            </a:graphic>
+          </wp:anchor>
+        </w:drawing>
+      </w:r>
+      <w:r>
+        <w:rPr>
+          <w:rFonts w:ascii="Montserrat" w:eastAsia="Times New Roman" w:hAnsi="Montserrat" w:cs="Times New Roman"/>
+          <w:b/>
+          <w:bCs/>
+          <w:color w:val="000000"/>
+          <w:kern w:val="0"/>
+          <w:sz w:val="24"/>
+          <w:szCs w:val="24"/>
+          <w14:ligatures w14:val="none"/>
+        </w:rPr>
+        <w:t>INGENIERÍA DE SISTEMAS</w:t>
+      </w:r>
+    </w:p>
+    <w:p>
+      <w:pPr>
+        <w:spacing w:after="0" w:line="240" w:lineRule="auto"/>
+        <w:rPr>
+          <w:rFonts w:ascii="Times New Roman" w:eastAsia="Times New Roman" w:hAnsi="Times New Roman" w:cs="Times New Roman"/>
+          <w:kern w:val="0"/>
+          <w:sz w:val="24"/>
+          <w:szCs w:val="24"/>
+          <w14:ligatures w14:val="none"/>
+        </w:rPr>
+      </w:pPr>
+    </w:p>
+    <w:p>
+      <w:pPr>
+        <w:spacing w:after="0" w:line="240" w:lineRule="auto"/>
+        <w:rPr>
+          <w:rFonts w:ascii="Times New Roman" w:eastAsia="Times New Roman" w:hAnsi="Times New Roman" w:cs="Times New Roman"/>
+          <w:kern w:val="0"/>
+          <w:sz w:val="24"/>
+          <w:szCs w:val="24"/>
+          <w14:ligatures w14:val="none"/>
+        </w:rPr>
+      </w:pPr>
+    </w:p>
+    <w:p>
+      <w:pPr>
+        <w:spacing w:before="240" w:after="240" w:line="480" w:lineRule="auto"/>
+        <w:jc w:val="center"/>
+        <w:rPr>
+          <w:rFonts w:ascii="Times New Roman" w:eastAsia="Times New Roman" w:hAnsi="Times New Roman" w:cs="Times New Roman"/>
+          <w:kern w:val="0"/>
+          <w:sz w:val="24"/>
+          <w:szCs w:val="24"/>
+          <w14:ligatures w14:val="none"/>
+        </w:rPr>
+      </w:pPr>
+      <w:r>
+        <w:rPr>
+          <w:rFonts w:ascii="Montserrat" w:eastAsia="Times New Roman" w:hAnsi="Montserrat" w:cs="Times New Roman"/>
+          <w:b/>
+          <w:bCs/>
+          <w:color w:val="000000"/>
+          <w:kern w:val="0"/>
+          <w:sz w:val="24"/>
+          <w:szCs w:val="24"/>
+          <w14:ligatures w14:val="none"/>
+        </w:rPr>
+        <w:t>SISTEMA WEB DE GESTIONAMIENTO DE COMPRA, VENTA E INVENTARIO PARA PEQUEÑAS Y MEDIANAS EMPRESAS DE VENTA DE ROPA</w:t>
+      </w:r>
+      <w:r>
+        <w:rPr>
+          <w:rFonts w:ascii="Montserrat" w:eastAsia="Times New Roman" w:hAnsi="Montserrat" w:cs="Times New Roman"/>
+          <w:b/>
+          <w:bCs/>
+          <w:color w:val="000000"/>
+          <w:kern w:val="0"/>
+          <w:sz w:val="24"/>
+          <w:szCs w:val="24"/>
+          <w14:ligatures w14:val="none"/>
+        </w:rPr>
+        <w:t xml:space="preserve"> EN LA CIUDAD DE LA PAZ, BOLIVIA</w:t>
+      </w:r>
+    </w:p>
+    <w:p>
+      <w:pPr>
+        <w:spacing w:before="240" w:after="240" w:line="240" w:lineRule="auto"/>
+        <w:ind w:left="-1276"/>
+        <w:rPr>
+          <w:rFonts w:ascii="Times New Roman" w:eastAsia="Times New Roman" w:hAnsi="Times New Roman" w:cs="Times New Roman"/>
+          <w:kern w:val="0"/>
+          <w:sz w:val="24"/>
+          <w:szCs w:val="24"/>
+          <w14:ligatures w14:val="none"/>
+        </w:rPr>
+      </w:pPr>
+      <w:r>
+        <w:rPr>
+          <w:rFonts w:ascii="Montserrat" w:eastAsia="Times New Roman" w:hAnsi="Montserrat" w:cs="Times New Roman"/>
+          <w:b/>
+          <w:bCs/>
+          <w:color w:val="000000"/>
+          <w:kern w:val="0"/>
+          <w:sz w:val="24"/>
+          <w:szCs w:val="24"/>
+          <w14:ligatures w14:val="none"/>
+        </w:rPr>
+        <w:t>                                           AUTORES:  </w:t>
+      </w:r>
+      <w:r>
+        <w:rPr>
+          <w:rFonts w:ascii="Montserrat" w:eastAsia="Times New Roman" w:hAnsi="Montserrat" w:cs="Times New Roman"/>
+          <w:b/>
+          <w:bCs/>
+          <w:color w:val="000000"/>
+          <w:kern w:val="0"/>
+          <w:sz w:val="24"/>
+          <w:szCs w:val="24"/>
+          <w14:ligatures w14:val="none"/>
+        </w:rPr>
+        <w:tab/>
+      </w:r>
+      <w:r>
+        <w:rPr>
+          <w:rFonts w:ascii="Montserrat" w:eastAsia="Times New Roman" w:hAnsi="Montserrat" w:cs="Times New Roman"/>
+          <w:color w:val="000000"/>
+          <w:kern w:val="0"/>
+          <w:sz w:val="24"/>
+          <w:szCs w:val="24"/>
+          <w14:ligatures w14:val="none"/>
+        </w:rPr>
+        <w:t>Apaza Cori Nicole Alejandra</w:t>
+      </w:r>
+    </w:p>
+    <w:p>
+      <w:pPr>
+        <w:spacing w:before="240" w:after="240" w:line="240" w:lineRule="auto"/>
+        <w:ind w:left="564" w:firstLine="2976"/>
+        <w:rPr>
+          <w:rFonts w:ascii="Times New Roman" w:eastAsia="Times New Roman" w:hAnsi="Times New Roman" w:cs="Times New Roman"/>
+          <w:kern w:val="0"/>
+          <w:sz w:val="24"/>
+          <w:szCs w:val="24"/>
+          <w14:ligatures w14:val="none"/>
+        </w:rPr>
+      </w:pPr>
+      <w:r>
+        <w:rPr>
+          <w:rFonts w:ascii="Montserrat" w:eastAsia="Times New Roman" w:hAnsi="Montserrat" w:cs="Times New Roman"/>
+          <w:color w:val="000000"/>
+          <w:kern w:val="0"/>
+          <w:sz w:val="24"/>
+          <w:szCs w:val="24"/>
+          <w14:ligatures w14:val="none"/>
+        </w:rPr>
+        <w:t>Fabiani Cortés Rafael Alejandro</w:t>
+      </w:r>
+    </w:p>
+    <w:p>
+      <w:pPr>
+        <w:spacing w:before="240" w:after="240" w:line="240" w:lineRule="auto"/>
+        <w:ind w:left="564" w:firstLine="2976"/>
+        <w:rPr>
+          <w:rFonts w:ascii="Montserrat" w:eastAsia="Times New Roman" w:hAnsi="Montserrat" w:cs="Times New Roman"/>
+          <w:color w:val="000000"/>
+          <w:kern w:val="0"/>
+          <w:sz w:val="24"/>
+          <w:szCs w:val="24"/>
+          <w14:ligatures w14:val="none"/>
+        </w:rPr>
+      </w:pPr>
+      <w:proofErr w:type="spellStart"/>
+      <w:r>
+        <w:rPr>
+          <w:rFonts w:ascii="Montserrat" w:eastAsia="Times New Roman" w:hAnsi="Montserrat" w:cs="Times New Roman"/>
+          <w:color w:val="000000"/>
+          <w:kern w:val="0"/>
+          <w:sz w:val="24"/>
+          <w:szCs w:val="24"/>
+          <w14:ligatures w14:val="none"/>
+        </w:rPr>
+        <w:t>Osinaga</w:t>
+      </w:r>
+      <w:proofErr w:type="spellEnd"/>
+      <w:r>
+        <w:rPr>
+          <w:rFonts w:ascii="Montserrat" w:eastAsia="Times New Roman" w:hAnsi="Montserrat" w:cs="Times New Roman"/>
+          <w:color w:val="000000"/>
+          <w:kern w:val="0"/>
+          <w:sz w:val="24"/>
+          <w:szCs w:val="24"/>
+          <w14:ligatures w14:val="none"/>
+        </w:rPr>
+        <w:t xml:space="preserve"> Barra Rafael</w:t>
+      </w:r>
+    </w:p>
+    <w:p>
+      <w:pPr>
+        <w:spacing w:before="240" w:after="240" w:line="240" w:lineRule="auto"/>
+        <w:ind w:left="564" w:firstLine="2976"/>
+        <w:rPr>
+          <w:rFonts w:ascii="Montserrat" w:eastAsia="Times New Roman" w:hAnsi="Montserrat" w:cs="Times New Roman"/>
+          <w:color w:val="000000"/>
+          <w:kern w:val="0"/>
+          <w:sz w:val="24"/>
+          <w:szCs w:val="24"/>
+          <w14:ligatures w14:val="none"/>
+        </w:rPr>
+      </w:pPr>
+    </w:p>
+    <w:p>
+      <w:pPr>
+        <w:spacing w:before="240" w:after="240" w:line="240" w:lineRule="auto"/>
+        <w:rPr>
+          <w:rFonts w:ascii="Montserrat" w:eastAsia="Times New Roman" w:hAnsi="Montserrat" w:cs="Times New Roman"/>
+          <w:color w:val="000000"/>
+          <w:kern w:val="0"/>
+          <w:sz w:val="24"/>
+          <w:szCs w:val="24"/>
+          <w14:ligatures w14:val="none"/>
+        </w:rPr>
+      </w:pPr>
+      <w:r>
+        <w:rPr>
+          <w:rFonts w:ascii="Montserrat" w:eastAsia="Times New Roman" w:hAnsi="Montserrat" w:cs="Times New Roman"/>
+          <w:color w:val="000000"/>
+          <w:kern w:val="0"/>
+          <w:sz w:val="24"/>
+          <w:szCs w:val="24"/>
+          <w14:ligatures w14:val="none"/>
+        </w:rPr>
+        <w:tab/>
+      </w:r>
+      <w:r>
+        <w:rPr>
+          <w:rFonts w:ascii="Montserrat" w:eastAsia="Times New Roman" w:hAnsi="Montserrat" w:cs="Times New Roman"/>
+          <w:color w:val="000000"/>
+          <w:kern w:val="0"/>
+          <w:sz w:val="24"/>
+          <w:szCs w:val="24"/>
+          <w14:ligatures w14:val="none"/>
+        </w:rPr>
+        <w:tab/>
+        <w:t xml:space="preserve">    </w:t>
+      </w:r>
+      <w:r>
+        <w:rPr>
+          <w:rFonts w:ascii="Montserrat" w:eastAsia="Times New Roman" w:hAnsi="Montserrat" w:cs="Times New Roman"/>
+          <w:b/>
+          <w:bCs/>
+          <w:color w:val="000000"/>
+          <w:kern w:val="0"/>
+          <w:sz w:val="24"/>
+          <w:szCs w:val="24"/>
+          <w14:ligatures w14:val="none"/>
+        </w:rPr>
+        <w:t>DOCENTE:</w:t>
+      </w:r>
+      <w:r>
+        <w:rPr>
+          <w:rFonts w:ascii="Montserrat" w:eastAsia="Times New Roman" w:hAnsi="Montserrat" w:cs="Times New Roman"/>
+          <w:b/>
+          <w:bCs/>
+          <w:color w:val="000000"/>
+          <w:kern w:val="0"/>
+          <w:sz w:val="24"/>
+          <w:szCs w:val="24"/>
+          <w14:ligatures w14:val="none"/>
+        </w:rPr>
+        <w:tab/>
+      </w:r>
+      <w:r>
+        <w:rPr>
+          <w:rFonts w:ascii="Montserrat" w:eastAsia="Times New Roman" w:hAnsi="Montserrat" w:cs="Times New Roman"/>
+          <w:color w:val="000000"/>
+          <w:kern w:val="0"/>
+          <w:sz w:val="24"/>
+          <w:szCs w:val="24"/>
+          <w14:ligatures w14:val="none"/>
+        </w:rPr>
+        <w:t>ING. JUAN MARIO EGUIVAR GUERRA</w:t>
+      </w:r>
+    </w:p>
+    <w:p>
+      <w:pPr>
+        <w:spacing w:after="240" w:line="240" w:lineRule="auto"/>
+        <w:rPr>
+          <w:rFonts w:ascii="Times New Roman" w:eastAsia="Times New Roman" w:hAnsi="Times New Roman" w:cs="Times New Roman"/>
+          <w:kern w:val="0"/>
+          <w:sz w:val="24"/>
+          <w:szCs w:val="24"/>
+          <w14:ligatures w14:val="none"/>
+        </w:rPr>
+      </w:pPr>
+    </w:p>
+    <w:p>
+      <w:pPr>
+        <w:spacing w:before="240" w:after="240" w:line="240" w:lineRule="auto"/>
+        <w:jc w:val="center"/>
+        <w:rPr>
+          <w:rFonts w:ascii="Times New Roman" w:eastAsia="Times New Roman" w:hAnsi="Times New Roman" w:cs="Times New Roman"/>
+          <w:kern w:val="0"/>
+          <w:sz w:val="24"/>
+          <w:szCs w:val="24"/>
+          <w14:ligatures w14:val="none"/>
+        </w:rPr>
+      </w:pPr>
+      <w:r>
+        <w:rPr>
+          <w:rFonts w:ascii="Montserrat" w:eastAsia="Times New Roman" w:hAnsi="Montserrat" w:cs="Times New Roman"/>
+          <w:b/>
+          <w:bCs/>
+          <w:color w:val="000000"/>
+          <w:kern w:val="0"/>
+          <w:sz w:val="24"/>
+          <w:szCs w:val="24"/>
+          <w14:ligatures w14:val="none"/>
+        </w:rPr>
+        <w:t>LA PAZ-BOLIVIA</w:t>
+      </w:r>
+    </w:p>
+    <w:p>
+      <w:pPr>
+        <w:spacing w:before="240" w:after="240" w:line="240" w:lineRule="auto"/>
+        <w:jc w:val="center"/>
+        <w:rPr>
+          <w:rFonts w:ascii="Times New Roman" w:eastAsia="Times New Roman" w:hAnsi="Times New Roman" w:cs="Times New Roman"/>
+          <w:kern w:val="0"/>
+          <w:sz w:val="24"/>
+          <w:szCs w:val="24"/>
+          <w14:ligatures w14:val="none"/>
+        </w:rPr>
+      </w:pPr>
+      <w:r>
+        <w:rPr>
+          <w:rFonts w:ascii="Montserrat" w:eastAsia="Times New Roman" w:hAnsi="Montserrat" w:cs="Times New Roman"/>
+          <w:b/>
+          <w:bCs/>
+          <w:color w:val="000000"/>
+          <w:kern w:val="0"/>
+          <w:sz w:val="24"/>
+          <w:szCs w:val="24"/>
+          <w14:ligatures w14:val="none"/>
+        </w:rPr>
+        <w:t>2023</w:t>
+      </w:r>
+    </w:p>
     <w:p/>
     <w:p>
-      <w:r>
+      <w:pPr>
+        <w:pStyle w:val="Ttulo2"/>
+        <w:numPr>
+          <w:ilvl w:val="0"/>
+          <w:numId w:val="3"/>
+        </w:numPr>
+        <w:spacing w:before="0" w:after="240"/>
+        <w:rPr>
+          <w:rFonts w:ascii="Arial" w:hAnsi="Arial" w:cs="Arial"/>
+          <w:b/>
+          <w:bCs/>
+          <w:color w:val="auto"/>
+          <w:sz w:val="24"/>
+          <w:szCs w:val="24"/>
+        </w:rPr>
+      </w:pPr>
+      <w:r>
+        <w:rPr>
+          <w:rFonts w:ascii="Arial" w:hAnsi="Arial" w:cs="Arial"/>
+          <w:b/>
+          <w:bCs/>
+          <w:color w:val="auto"/>
+          <w:sz w:val="24"/>
+          <w:szCs w:val="24"/>
+        </w:rPr>
+        <w:lastRenderedPageBreak/>
         <w:t>Introducción</w:t>
       </w:r>
     </w:p>
     <w:p>
-      <w:r>
-        <w:t>Objetivo general</w:t>
-      </w:r>
-      <w:r>
+      <w:pPr>
+        <w:spacing w:line="360" w:lineRule="auto"/>
+        <w:jc w:val="both"/>
+        <w:rPr>
+          <w:rFonts w:ascii="Arial" w:hAnsi="Arial" w:cs="Arial"/>
+          <w:sz w:val="24"/>
+          <w:szCs w:val="24"/>
+        </w:rPr>
+      </w:pPr>
+      <w:r>
+        <w:rPr>
+          <w:rFonts w:ascii="Arial" w:hAnsi="Arial" w:cs="Arial"/>
+          <w:sz w:val="24"/>
+          <w:szCs w:val="24"/>
+        </w:rPr>
+        <w:t>En el dinámico panorama empresarial actual, la eficiente gestión de operaciones es un elemento crítico para el éxito sostenible de cualquier organización. Las pequeñas y medianas empresas (</w:t>
+      </w:r>
+      <w:proofErr w:type="spellStart"/>
+      <w:r>
+        <w:rPr>
+          <w:rFonts w:ascii="Arial" w:hAnsi="Arial" w:cs="Arial"/>
+          <w:sz w:val="24"/>
+          <w:szCs w:val="24"/>
+        </w:rPr>
+        <w:t>PYMEs</w:t>
+      </w:r>
+      <w:proofErr w:type="spellEnd"/>
+      <w:r>
+        <w:rPr>
+          <w:rFonts w:ascii="Arial" w:hAnsi="Arial" w:cs="Arial"/>
+          <w:sz w:val="24"/>
+          <w:szCs w:val="24"/>
+        </w:rPr>
+        <w:t xml:space="preserve">) desempeñan un papel esencial en la economía de La Paz, Bolivia, contribuyendo significativamente al empleo y al crecimiento económico. Entre las </w:t>
+      </w:r>
+      <w:proofErr w:type="spellStart"/>
+      <w:r>
+        <w:rPr>
+          <w:rFonts w:ascii="Arial" w:hAnsi="Arial" w:cs="Arial"/>
+          <w:sz w:val="24"/>
+          <w:szCs w:val="24"/>
+        </w:rPr>
+        <w:t>PYMEs</w:t>
+      </w:r>
+      <w:proofErr w:type="spellEnd"/>
+      <w:r>
+        <w:rPr>
+          <w:rFonts w:ascii="Arial" w:hAnsi="Arial" w:cs="Arial"/>
+          <w:sz w:val="24"/>
+          <w:szCs w:val="24"/>
+        </w:rPr>
+        <w:t xml:space="preserve"> que operan en La Paz, aquellas dedicadas a la venta de ropa enfrentan desafíos únicos en cuanto al manejo de sus procesos de compra, venta e inventario. Estos desafíos incluyen la necesidad de optimizar sus operaciones, mejorar la gestión de inventario y aumentar la eficiencia en la administración de sus recursos limitados.</w:t>
+      </w:r>
+    </w:p>
+    <w:p>
+      <w:pPr>
+        <w:spacing w:line="360" w:lineRule="auto"/>
+        <w:jc w:val="both"/>
+        <w:rPr>
+          <w:rFonts w:ascii="Arial" w:hAnsi="Arial" w:cs="Arial"/>
+          <w:sz w:val="24"/>
+          <w:szCs w:val="24"/>
+        </w:rPr>
+      </w:pPr>
+      <w:r>
+        <w:rPr>
+          <w:rFonts w:ascii="Arial" w:hAnsi="Arial" w:cs="Arial"/>
+          <w:sz w:val="24"/>
+          <w:szCs w:val="24"/>
+        </w:rPr>
+        <w:t xml:space="preserve">El presente estudio se enfoca en el desarrollo de un Sistema Web de Gestión de Compra, Venta e Inventario diseñado específicamente para las </w:t>
+      </w:r>
+      <w:proofErr w:type="spellStart"/>
+      <w:r>
+        <w:rPr>
+          <w:rFonts w:ascii="Arial" w:hAnsi="Arial" w:cs="Arial"/>
+          <w:sz w:val="24"/>
+          <w:szCs w:val="24"/>
+        </w:rPr>
+        <w:t>PYMEs</w:t>
+      </w:r>
+      <w:proofErr w:type="spellEnd"/>
+      <w:r>
+        <w:rPr>
+          <w:rFonts w:ascii="Arial" w:hAnsi="Arial" w:cs="Arial"/>
+          <w:sz w:val="24"/>
+          <w:szCs w:val="24"/>
+        </w:rPr>
+        <w:t xml:space="preserve"> dedicadas a la venta de ropa en la ciudad de La Paz, Bolivia. Este sistema tiene como objetivo abordar las necesidades específicas de este sector empresarial al proporcionar una herramienta integral que permita una gestión eficiente y precisa de sus operaciones cotidianas.</w:t>
+      </w:r>
+    </w:p>
+    <w:p>
+      <w:pPr>
+        <w:spacing w:line="360" w:lineRule="auto"/>
+        <w:jc w:val="both"/>
+        <w:rPr>
+          <w:rFonts w:ascii="Arial" w:hAnsi="Arial" w:cs="Arial"/>
+          <w:sz w:val="24"/>
+          <w:szCs w:val="24"/>
+        </w:rPr>
+      </w:pPr>
+      <w:r>
+        <w:rPr>
+          <w:rFonts w:ascii="Arial" w:hAnsi="Arial" w:cs="Arial"/>
+          <w:sz w:val="24"/>
+          <w:szCs w:val="24"/>
+        </w:rPr>
+        <w:t xml:space="preserve">La implementación de un sistema de gestión adecuado puede ofrecer numerosos beneficios para estas </w:t>
+      </w:r>
+      <w:proofErr w:type="spellStart"/>
+      <w:r>
+        <w:rPr>
+          <w:rFonts w:ascii="Arial" w:hAnsi="Arial" w:cs="Arial"/>
+          <w:sz w:val="24"/>
+          <w:szCs w:val="24"/>
+        </w:rPr>
+        <w:t>PYMEs</w:t>
+      </w:r>
+      <w:proofErr w:type="spellEnd"/>
+      <w:r>
+        <w:rPr>
+          <w:rFonts w:ascii="Arial" w:hAnsi="Arial" w:cs="Arial"/>
+          <w:sz w:val="24"/>
+          <w:szCs w:val="24"/>
+        </w:rPr>
+        <w:t>, como la optimización de los procesos de compra y venta, la reducción de costos operativos, la mejora en la toma de decisiones basadas en datos, y la capacidad de ofrecer un mejor servicio a los clientes. Además, contribuirá a la competitividad y sostenibilidad de estas empresas en un mercado cada vez más competitivo y dinámico.</w:t>
+      </w:r>
+    </w:p>
+    <w:p>
+      <w:pPr>
+        <w:rPr>
+          <w:rFonts w:ascii="Arial" w:hAnsi="Arial" w:cs="Arial"/>
+          <w:sz w:val="24"/>
+          <w:szCs w:val="24"/>
+        </w:rPr>
+      </w:pPr>
+      <w:r>
+        <w:rPr>
+          <w:rFonts w:ascii="Arial" w:hAnsi="Arial" w:cs="Arial"/>
+          <w:sz w:val="24"/>
+          <w:szCs w:val="24"/>
+        </w:rPr>
+        <w:br w:type="page"/>
+      </w:r>
+    </w:p>
+    <w:p>
+      <w:pPr>
+        <w:pStyle w:val="Ttulo2"/>
+        <w:numPr>
+          <w:ilvl w:val="0"/>
+          <w:numId w:val="3"/>
+        </w:numPr>
+        <w:spacing w:before="0" w:after="240"/>
+        <w:rPr>
+          <w:rFonts w:ascii="Arial" w:hAnsi="Arial" w:cs="Arial"/>
+          <w:b/>
+          <w:bCs/>
+          <w:color w:val="auto"/>
+          <w:sz w:val="24"/>
+          <w:szCs w:val="24"/>
+        </w:rPr>
+      </w:pPr>
+      <w:r>
+        <w:rPr>
+          <w:rFonts w:ascii="Arial" w:hAnsi="Arial" w:cs="Arial"/>
+          <w:b/>
+          <w:bCs/>
+          <w:color w:val="auto"/>
+          <w:sz w:val="24"/>
+          <w:szCs w:val="24"/>
+        </w:rPr>
+        <w:lastRenderedPageBreak/>
+        <w:t>Motivación</w:t>
+      </w:r>
+    </w:p>
+    <w:p>
+      <w:pPr>
+        <w:spacing w:line="360" w:lineRule="auto"/>
+        <w:jc w:val="both"/>
+        <w:rPr>
+          <w:rFonts w:ascii="Arial" w:hAnsi="Arial" w:cs="Arial"/>
+          <w:sz w:val="24"/>
+          <w:szCs w:val="24"/>
+        </w:rPr>
+      </w:pPr>
+      <w:r>
+        <w:rPr>
+          <w:rFonts w:ascii="Arial" w:hAnsi="Arial" w:cs="Arial"/>
+          <w:sz w:val="24"/>
+          <w:szCs w:val="24"/>
+        </w:rPr>
+        <w:t xml:space="preserve">Escogimos este proyecto debido a que consideramos que las </w:t>
+      </w:r>
+      <w:proofErr w:type="spellStart"/>
+      <w:r>
+        <w:rPr>
+          <w:rFonts w:ascii="Arial" w:hAnsi="Arial" w:cs="Arial"/>
+          <w:sz w:val="24"/>
+          <w:szCs w:val="24"/>
+        </w:rPr>
+        <w:t>PYMEs</w:t>
+      </w:r>
+      <w:proofErr w:type="spellEnd"/>
+      <w:r>
+        <w:rPr>
+          <w:rFonts w:ascii="Arial" w:hAnsi="Arial" w:cs="Arial"/>
+          <w:sz w:val="24"/>
+          <w:szCs w:val="24"/>
+        </w:rPr>
+        <w:t xml:space="preserve"> de cualquier rubro son muy importantes para el desarrollo económico de nuestra ciudad, ya que generan trabajo y un flujo de caja bastante importante, por lo que, al realizar el sistema, podríamos permitirle a este tipo de negocios</w:t>
+      </w:r>
+      <w:r>
+        <w:rPr>
+          <w:rFonts w:ascii="Arial" w:hAnsi="Arial" w:cs="Arial"/>
+          <w:sz w:val="24"/>
+          <w:szCs w:val="24"/>
+        </w:rPr>
+        <w:t xml:space="preserve"> tomar mejores decisiones en términos de ventas e inventario, al proporcionarles información por medio de los reportes que el sistema generaría.</w:t>
+      </w:r>
+    </w:p>
+    <w:p>
+      <w:pPr>
+        <w:pStyle w:val="Ttulo2"/>
+        <w:numPr>
+          <w:ilvl w:val="0"/>
+          <w:numId w:val="3"/>
+        </w:numPr>
+        <w:spacing w:before="0" w:after="240"/>
+        <w:rPr>
+          <w:rFonts w:ascii="Arial" w:hAnsi="Arial" w:cs="Arial"/>
+          <w:b/>
+          <w:bCs/>
+          <w:color w:val="auto"/>
+          <w:sz w:val="24"/>
+          <w:szCs w:val="24"/>
+        </w:rPr>
+      </w:pPr>
+      <w:r>
+        <w:rPr>
+          <w:rFonts w:ascii="Arial" w:hAnsi="Arial" w:cs="Arial"/>
+          <w:b/>
+          <w:bCs/>
+          <w:color w:val="auto"/>
+          <w:sz w:val="24"/>
+          <w:szCs w:val="24"/>
+        </w:rPr>
+        <w:t>Antecedentes</w:t>
+      </w:r>
+    </w:p>
+    <w:p>
+      <w:pPr>
+        <w:spacing w:line="360" w:lineRule="auto"/>
+        <w:rPr>
+          <w:rFonts w:ascii="Arial" w:hAnsi="Arial" w:cs="Arial"/>
+          <w:sz w:val="24"/>
+          <w:szCs w:val="24"/>
+        </w:rPr>
+      </w:pPr>
+      <w:r>
+        <w:rPr>
+          <w:rFonts w:ascii="Arial" w:hAnsi="Arial" w:cs="Arial"/>
+          <w:sz w:val="24"/>
+          <w:szCs w:val="24"/>
+        </w:rPr>
+        <w:t>La gestión empresarial y la administración de inventario han experimentado transformaciones significativas en los últimos años a nivel global. Los sistemas de Gestión Empresarial (ERP) se han consolidado como herramientas integrales que permiten la gestión eficiente de diversas funciones, desde la contabilidad hasta la logística. La tecnología de escaneo de códigos de barras y RFID ha revolucionado la administración de inventario, brindando un control en tiempo real sobre los productos almacenados. Además, el auge del comercio electrónico y las compras en línea ha impulsado la necesidad de soluciones específicas para la gestión de pedidos y el inventario en línea.</w:t>
+      </w:r>
+    </w:p>
+    <w:p>
+      <w:pPr>
+        <w:spacing w:line="360" w:lineRule="auto"/>
+        <w:rPr>
+          <w:rFonts w:ascii="Arial" w:hAnsi="Arial" w:cs="Arial"/>
+          <w:sz w:val="24"/>
+          <w:szCs w:val="24"/>
+        </w:rPr>
+      </w:pPr>
+      <w:r>
+        <w:rPr>
+          <w:rFonts w:ascii="Arial" w:hAnsi="Arial" w:cs="Arial"/>
+          <w:sz w:val="24"/>
+          <w:szCs w:val="24"/>
+        </w:rPr>
+        <w:t>La competitividad en el mercado globalizado se ha convertido en un desafío esencial para las empresas. Aquellas que no pueden adaptarse rápidamente a las demandas cambiantes de los consumidores y las tendencias del mercado corren el riesgo de quedar rezagadas. La pandemia de COVID-19 también ha subrayado la importancia de contar con sistemas de gestión de inventario ágiles y flexibles, ya que muchas empresas tuvieron que ajustarse a cambios repentinos en la demanda y en las condiciones de operación.</w:t>
+      </w:r>
+    </w:p>
+    <w:p>
+      <w:pPr>
+        <w:spacing w:line="360" w:lineRule="auto"/>
+        <w:rPr>
+          <w:rFonts w:ascii="Arial" w:eastAsiaTheme="majorEastAsia" w:hAnsi="Arial" w:cs="Arial"/>
+          <w:sz w:val="24"/>
+          <w:szCs w:val="24"/>
+        </w:rPr>
+      </w:pPr>
+      <w:r>
+        <w:rPr>
+          <w:rFonts w:ascii="Arial" w:hAnsi="Arial" w:cs="Arial"/>
+          <w:sz w:val="24"/>
+          <w:szCs w:val="24"/>
+        </w:rPr>
+        <w:t>Sin embargo, las pequeñas y medianas empresas (</w:t>
+      </w:r>
+      <w:proofErr w:type="spellStart"/>
+      <w:r>
+        <w:rPr>
+          <w:rFonts w:ascii="Arial" w:hAnsi="Arial" w:cs="Arial"/>
+          <w:sz w:val="24"/>
+          <w:szCs w:val="24"/>
+        </w:rPr>
+        <w:t>PYMEs</w:t>
+      </w:r>
+      <w:proofErr w:type="spellEnd"/>
+      <w:r>
+        <w:rPr>
+          <w:rFonts w:ascii="Arial" w:hAnsi="Arial" w:cs="Arial"/>
+          <w:sz w:val="24"/>
+          <w:szCs w:val="24"/>
+        </w:rPr>
+        <w:t xml:space="preserve">) de venta de ropa en La Paz, Bolivia, a menudo enfrentan desafíos similares a nivel mundial, pero carecen de acceso a soluciones tecnológicas adecuadas y asequibles que se adapten a sus necesidades específicas. En este contexto, el desarrollo de un Sistema Web de Gestión de Compra, Venta e Inventario dirigido a estas </w:t>
+      </w:r>
+      <w:proofErr w:type="spellStart"/>
+      <w:r>
+        <w:rPr>
+          <w:rFonts w:ascii="Arial" w:hAnsi="Arial" w:cs="Arial"/>
+          <w:sz w:val="24"/>
+          <w:szCs w:val="24"/>
+        </w:rPr>
+        <w:t>PYMEs</w:t>
+      </w:r>
+      <w:proofErr w:type="spellEnd"/>
+      <w:r>
+        <w:rPr>
+          <w:rFonts w:ascii="Arial" w:hAnsi="Arial" w:cs="Arial"/>
+          <w:sz w:val="24"/>
+          <w:szCs w:val="24"/>
+        </w:rPr>
+        <w:t xml:space="preserve"> se presenta como una respuesta necesaria para ayudarlas a competir eficazmente en un mercado en constante cambio y crecimiento.</w:t>
+      </w:r>
+      <w:r>
+        <w:rPr>
+          <w:rFonts w:ascii="Arial" w:hAnsi="Arial" w:cs="Arial"/>
+          <w:sz w:val="24"/>
+          <w:szCs w:val="24"/>
+        </w:rPr>
+        <w:br w:type="page"/>
+      </w:r>
+    </w:p>
+    <w:p>
+      <w:pPr>
+        <w:pStyle w:val="Ttulo2"/>
+        <w:numPr>
+          <w:ilvl w:val="0"/>
+          <w:numId w:val="3"/>
+        </w:numPr>
+        <w:spacing w:before="0" w:after="240"/>
+        <w:rPr>
+          <w:rFonts w:ascii="Arial" w:hAnsi="Arial" w:cs="Arial"/>
+          <w:b/>
+          <w:bCs/>
+          <w:color w:val="auto"/>
+          <w:sz w:val="24"/>
+          <w:szCs w:val="24"/>
+        </w:rPr>
+      </w:pPr>
+      <w:r>
+        <w:rPr>
+          <w:rFonts w:ascii="Arial" w:hAnsi="Arial" w:cs="Arial"/>
+          <w:b/>
+          <w:bCs/>
+          <w:color w:val="auto"/>
+          <w:sz w:val="24"/>
+          <w:szCs w:val="24"/>
+        </w:rPr>
+        <w:lastRenderedPageBreak/>
+        <w:t>Planteamiento del problema</w:t>
+      </w:r>
+    </w:p>
+    <w:p>
+      <w:pPr>
+        <w:spacing w:line="360" w:lineRule="auto"/>
+        <w:jc w:val="both"/>
+        <w:rPr>
+          <w:rFonts w:ascii="Arial" w:hAnsi="Arial" w:cs="Arial"/>
+          <w:sz w:val="24"/>
+          <w:szCs w:val="24"/>
+        </w:rPr>
+      </w:pPr>
+      <w:r>
+        <w:rPr>
+          <w:rFonts w:ascii="Arial" w:hAnsi="Arial" w:cs="Arial"/>
+          <w:sz w:val="24"/>
+          <w:szCs w:val="24"/>
+        </w:rPr>
+        <w:t>En el contexto económico de La Paz, Bolivia, las pequeñas y medianas empresas (</w:t>
+      </w:r>
+      <w:proofErr w:type="spellStart"/>
+      <w:r>
+        <w:rPr>
+          <w:rFonts w:ascii="Arial" w:hAnsi="Arial" w:cs="Arial"/>
+          <w:sz w:val="24"/>
+          <w:szCs w:val="24"/>
+        </w:rPr>
+        <w:t>PYMEs</w:t>
+      </w:r>
+      <w:proofErr w:type="spellEnd"/>
+      <w:r>
+        <w:rPr>
+          <w:rFonts w:ascii="Arial" w:hAnsi="Arial" w:cs="Arial"/>
+          <w:sz w:val="24"/>
+          <w:szCs w:val="24"/>
+        </w:rPr>
+        <w:t xml:space="preserve">) que se dedican a la venta de ropa desempeñan un papel fundamental. Sin embargo, a pesar de su importancia, estas </w:t>
+      </w:r>
+      <w:proofErr w:type="spellStart"/>
+      <w:r>
+        <w:rPr>
+          <w:rFonts w:ascii="Arial" w:hAnsi="Arial" w:cs="Arial"/>
+          <w:sz w:val="24"/>
+          <w:szCs w:val="24"/>
+        </w:rPr>
+        <w:t>PYMEs</w:t>
+      </w:r>
+      <w:proofErr w:type="spellEnd"/>
+      <w:r>
+        <w:rPr>
+          <w:rFonts w:ascii="Arial" w:hAnsi="Arial" w:cs="Arial"/>
+          <w:sz w:val="24"/>
+          <w:szCs w:val="24"/>
+        </w:rPr>
+        <w:t xml:space="preserve"> enfrentan desafíos significativos en la gestión de sus operaciones de compra, venta e inventario. Estos desafíos tienen un impacto directo en su capacidad para competir eficazmente en un mercado cada vez más competitivo y dinámico.</w:t>
+      </w:r>
+    </w:p>
+    <w:p>
+      <w:pPr>
+        <w:spacing w:line="360" w:lineRule="auto"/>
+        <w:jc w:val="both"/>
+        <w:rPr>
+          <w:rFonts w:ascii="Arial" w:hAnsi="Arial" w:cs="Arial"/>
+          <w:sz w:val="24"/>
+          <w:szCs w:val="24"/>
+        </w:rPr>
+      </w:pPr>
+      <w:r>
+        <w:rPr>
+          <w:rFonts w:ascii="Arial" w:hAnsi="Arial" w:cs="Arial"/>
+          <w:sz w:val="24"/>
+          <w:szCs w:val="24"/>
+        </w:rPr>
+        <w:t>Entre los problemas identificados en el sector de venta de ropa en La Paz, se destacan los siguientes:</w:t>
+      </w:r>
+    </w:p>
+    <w:p>
+      <w:pPr>
+        <w:pStyle w:val="Prrafodelista"/>
+        <w:numPr>
+          <w:ilvl w:val="0"/>
+          <w:numId w:val="4"/>
+        </w:numPr>
+        <w:spacing w:line="360" w:lineRule="auto"/>
+        <w:jc w:val="both"/>
+        <w:rPr>
+          <w:rFonts w:ascii="Arial" w:hAnsi="Arial" w:cs="Arial"/>
+          <w:sz w:val="24"/>
+          <w:szCs w:val="24"/>
+        </w:rPr>
+      </w:pPr>
+      <w:r>
+        <w:rPr>
+          <w:rFonts w:ascii="Arial" w:hAnsi="Arial" w:cs="Arial"/>
+          <w:sz w:val="24"/>
+          <w:szCs w:val="24"/>
+        </w:rPr>
+        <w:t xml:space="preserve">Ineficiencia en la gestión de inventario: Muchas </w:t>
+      </w:r>
+      <w:proofErr w:type="spellStart"/>
+      <w:r>
+        <w:rPr>
+          <w:rFonts w:ascii="Arial" w:hAnsi="Arial" w:cs="Arial"/>
+          <w:sz w:val="24"/>
+          <w:szCs w:val="24"/>
+        </w:rPr>
+        <w:t>PYMEs</w:t>
+      </w:r>
+      <w:proofErr w:type="spellEnd"/>
+      <w:r>
+        <w:rPr>
+          <w:rFonts w:ascii="Arial" w:hAnsi="Arial" w:cs="Arial"/>
+          <w:sz w:val="24"/>
+          <w:szCs w:val="24"/>
+        </w:rPr>
+        <w:t xml:space="preserve"> de venta de ropa carecen de sistemas de gestión de inventario adecuados. Esto conduce a problemas como la </w:t>
+      </w:r>
+      <w:proofErr w:type="spellStart"/>
+      <w:r>
+        <w:rPr>
+          <w:rFonts w:ascii="Arial" w:hAnsi="Arial" w:cs="Arial"/>
+          <w:sz w:val="24"/>
+          <w:szCs w:val="24"/>
+        </w:rPr>
+        <w:t>sobrestockización</w:t>
+      </w:r>
+      <w:proofErr w:type="spellEnd"/>
+      <w:r>
+        <w:rPr>
+          <w:rFonts w:ascii="Arial" w:hAnsi="Arial" w:cs="Arial"/>
+          <w:sz w:val="24"/>
+          <w:szCs w:val="24"/>
+        </w:rPr>
+        <w:t xml:space="preserve"> o la falta de productos en demanda, lo que afecta negativamente sus márgenes de ganancia y la satisfacción del cliente.</w:t>
+      </w:r>
+    </w:p>
+    <w:p>
+      <w:pPr>
+        <w:pStyle w:val="Prrafodelista"/>
+        <w:numPr>
+          <w:ilvl w:val="0"/>
+          <w:numId w:val="4"/>
+        </w:numPr>
+        <w:spacing w:line="360" w:lineRule="auto"/>
+        <w:jc w:val="both"/>
+        <w:rPr>
+          <w:rFonts w:ascii="Arial" w:hAnsi="Arial" w:cs="Arial"/>
+          <w:sz w:val="24"/>
+          <w:szCs w:val="24"/>
+        </w:rPr>
+      </w:pPr>
+      <w:r>
+        <w:rPr>
+          <w:rFonts w:ascii="Arial" w:hAnsi="Arial" w:cs="Arial"/>
+          <w:sz w:val="24"/>
+          <w:szCs w:val="24"/>
+        </w:rPr>
+        <w:t xml:space="preserve">Dificultades en la toma de decisiones basadas en datos: La falta de acceso a información precisa y actualizada sobre el desempeño de ventas y la gestión de inventario dificulta la toma de decisiones informadas por parte de los propietarios y gerentes de estas </w:t>
+      </w:r>
+      <w:proofErr w:type="spellStart"/>
+      <w:r>
+        <w:rPr>
+          <w:rFonts w:ascii="Arial" w:hAnsi="Arial" w:cs="Arial"/>
+          <w:sz w:val="24"/>
+          <w:szCs w:val="24"/>
+        </w:rPr>
+        <w:t>PYMEs</w:t>
+      </w:r>
+      <w:proofErr w:type="spellEnd"/>
+      <w:r>
+        <w:rPr>
+          <w:rFonts w:ascii="Arial" w:hAnsi="Arial" w:cs="Arial"/>
+          <w:sz w:val="24"/>
+          <w:szCs w:val="24"/>
+        </w:rPr>
         <w:t>.</w:t>
       </w:r>
     </w:p>
     <w:p>
-      <w:r>
-        <w:t>Desarrollar un sistema de gestionamiento de compra</w:t>
-      </w:r>
-      <w:r>
-        <w:t xml:space="preserve">, </w:t>
-      </w:r>
-      <w:r>
-        <w:t xml:space="preserve">venta </w:t>
-      </w:r>
-      <w:r>
-        <w:t xml:space="preserve">e inventario </w:t>
-      </w:r>
-      <w:r>
-        <w:t>para pequeñas y medianas empresas de venta de ropa en base a un algoritmo de recomendación en función del volumen de ventas.</w:t>
-      </w:r>
-    </w:p>
-    <w:p>
-      <w:r>
-        <w:t>Objetivos específicos</w:t>
+      <w:pPr>
+        <w:pStyle w:val="Prrafodelista"/>
+        <w:numPr>
+          <w:ilvl w:val="0"/>
+          <w:numId w:val="4"/>
+        </w:numPr>
+        <w:spacing w:line="360" w:lineRule="auto"/>
+        <w:jc w:val="both"/>
+        <w:rPr>
+          <w:rFonts w:ascii="Arial" w:hAnsi="Arial" w:cs="Arial"/>
+          <w:sz w:val="24"/>
+          <w:szCs w:val="24"/>
+        </w:rPr>
+      </w:pPr>
+      <w:r>
+        <w:rPr>
+          <w:rFonts w:ascii="Arial" w:hAnsi="Arial" w:cs="Arial"/>
+          <w:sz w:val="24"/>
+          <w:szCs w:val="24"/>
+        </w:rPr>
+        <w:t>Procesos manuales y lentos: La mayoría de estas empresas todavía dependen en gran medida de procesos manuales y hojas de cálculo para llevar un registro de su inventario, ventas y compras. Esto consume tiempo y recursos valiosos que podrían utilizarse de manera más productiva.</w:t>
+      </w:r>
+    </w:p>
+    <w:p>
+      <w:pPr>
+        <w:pStyle w:val="Prrafodelista"/>
+        <w:numPr>
+          <w:ilvl w:val="0"/>
+          <w:numId w:val="4"/>
+        </w:numPr>
+        <w:spacing w:line="360" w:lineRule="auto"/>
+        <w:jc w:val="both"/>
+        <w:rPr>
+          <w:rFonts w:ascii="Arial" w:hAnsi="Arial" w:cs="Arial"/>
+          <w:sz w:val="24"/>
+          <w:szCs w:val="24"/>
+        </w:rPr>
+      </w:pPr>
+      <w:r>
+        <w:rPr>
+          <w:rFonts w:ascii="Arial" w:hAnsi="Arial" w:cs="Arial"/>
+          <w:sz w:val="24"/>
+          <w:szCs w:val="24"/>
+        </w:rPr>
+        <w:t xml:space="preserve">Dificultades en la expansión: La falta de una gestión eficiente de las operaciones puede obstaculizar la capacidad de estas </w:t>
+      </w:r>
+      <w:proofErr w:type="spellStart"/>
+      <w:r>
+        <w:rPr>
+          <w:rFonts w:ascii="Arial" w:hAnsi="Arial" w:cs="Arial"/>
+          <w:sz w:val="24"/>
+          <w:szCs w:val="24"/>
+        </w:rPr>
+        <w:t>PYMEs</w:t>
+      </w:r>
+      <w:proofErr w:type="spellEnd"/>
+      <w:r>
+        <w:rPr>
+          <w:rFonts w:ascii="Arial" w:hAnsi="Arial" w:cs="Arial"/>
+          <w:sz w:val="24"/>
+          <w:szCs w:val="24"/>
+        </w:rPr>
+        <w:t xml:space="preserve"> para expandirse y atender a un mercado más amplio.</w:t>
+      </w:r>
+    </w:p>
+    <w:p>
+      <w:pPr>
+        <w:pStyle w:val="Prrafodelista"/>
+        <w:numPr>
+          <w:ilvl w:val="0"/>
+          <w:numId w:val="4"/>
+        </w:numPr>
+        <w:spacing w:line="360" w:lineRule="auto"/>
+        <w:jc w:val="both"/>
+        <w:rPr>
+          <w:rFonts w:ascii="Arial" w:hAnsi="Arial" w:cs="Arial"/>
+          <w:sz w:val="24"/>
+          <w:szCs w:val="24"/>
+        </w:rPr>
+      </w:pPr>
+      <w:r>
+        <w:rPr>
+          <w:rFonts w:ascii="Arial" w:hAnsi="Arial" w:cs="Arial"/>
+          <w:sz w:val="24"/>
+          <w:szCs w:val="24"/>
+        </w:rPr>
+        <w:t xml:space="preserve">Competencia creciente: La creciente competencia en el sector de la moda en La Paz exige que estas </w:t>
+      </w:r>
+      <w:proofErr w:type="spellStart"/>
+      <w:r>
+        <w:rPr>
+          <w:rFonts w:ascii="Arial" w:hAnsi="Arial" w:cs="Arial"/>
+          <w:sz w:val="24"/>
+          <w:szCs w:val="24"/>
+        </w:rPr>
+        <w:t>PYMEs</w:t>
+      </w:r>
+      <w:proofErr w:type="spellEnd"/>
+      <w:r>
+        <w:rPr>
+          <w:rFonts w:ascii="Arial" w:hAnsi="Arial" w:cs="Arial"/>
+          <w:sz w:val="24"/>
+          <w:szCs w:val="24"/>
+        </w:rPr>
+        <w:t xml:space="preserve"> se vuelvan más ágiles y competitivas para sobrevivir y prosperar en un entorno empresarial en constante cambio.</w:t>
+      </w:r>
+    </w:p>
+    <w:p>
+      <w:pPr>
+        <w:spacing w:line="360" w:lineRule="auto"/>
+        <w:jc w:val="both"/>
+        <w:rPr>
+          <w:rFonts w:ascii="Arial" w:hAnsi="Arial" w:cs="Arial"/>
+          <w:sz w:val="24"/>
+          <w:szCs w:val="24"/>
+        </w:rPr>
+      </w:pPr>
+      <w:r>
+        <w:rPr>
+          <w:rFonts w:ascii="Arial" w:hAnsi="Arial" w:cs="Arial"/>
+          <w:sz w:val="24"/>
+          <w:szCs w:val="24"/>
+        </w:rPr>
+        <w:t xml:space="preserve">Dado este panorama, es evidente que existe una necesidad apremiante de desarrollar un Sistema Web de Gestión de Compra, Venta e Inventario adaptado </w:t>
+      </w:r>
+      <w:r>
+        <w:rPr>
+          <w:rFonts w:ascii="Arial" w:hAnsi="Arial" w:cs="Arial"/>
+          <w:sz w:val="24"/>
+          <w:szCs w:val="24"/>
+        </w:rPr>
+        <w:lastRenderedPageBreak/>
+        <w:t xml:space="preserve">específicamente a las necesidades de las </w:t>
+      </w:r>
+      <w:proofErr w:type="spellStart"/>
+      <w:r>
+        <w:rPr>
+          <w:rFonts w:ascii="Arial" w:hAnsi="Arial" w:cs="Arial"/>
+          <w:sz w:val="24"/>
+          <w:szCs w:val="24"/>
+        </w:rPr>
+        <w:t>PYMEs</w:t>
+      </w:r>
+      <w:proofErr w:type="spellEnd"/>
+      <w:r>
+        <w:rPr>
+          <w:rFonts w:ascii="Arial" w:hAnsi="Arial" w:cs="Arial"/>
+          <w:sz w:val="24"/>
+          <w:szCs w:val="24"/>
+        </w:rPr>
+        <w:t xml:space="preserve"> de venta de ropa en La Paz, Bolivia. Este sistema podría abordar los problemas mencionados anteriormente y ayudar a estas empresas a mejorar su eficiencia operativa, tomar decisiones informadas y competir con éxito en el mercado local.</w:t>
+      </w:r>
+    </w:p>
+    <w:p>
+      <w:pPr>
+        <w:pStyle w:val="Ttulo2"/>
+        <w:numPr>
+          <w:ilvl w:val="0"/>
+          <w:numId w:val="3"/>
+        </w:numPr>
+        <w:spacing w:before="0" w:after="240"/>
+        <w:rPr>
+          <w:rFonts w:ascii="Arial" w:hAnsi="Arial" w:cs="Arial"/>
+          <w:b/>
+          <w:bCs/>
+          <w:color w:val="auto"/>
+          <w:sz w:val="24"/>
+          <w:szCs w:val="24"/>
+        </w:rPr>
+      </w:pPr>
+      <w:r>
+        <w:rPr>
+          <w:rFonts w:ascii="Arial" w:hAnsi="Arial" w:cs="Arial"/>
+          <w:b/>
+          <w:bCs/>
+          <w:color w:val="auto"/>
+          <w:sz w:val="24"/>
+          <w:szCs w:val="24"/>
+        </w:rPr>
+        <w:t>Formulación del problema</w:t>
+      </w:r>
+    </w:p>
+    <w:p>
+      <w:pPr>
+        <w:spacing w:line="360" w:lineRule="auto"/>
+        <w:jc w:val="both"/>
+        <w:rPr>
+          <w:rFonts w:ascii="Arial" w:hAnsi="Arial" w:cs="Arial"/>
+          <w:sz w:val="24"/>
+          <w:szCs w:val="24"/>
+        </w:rPr>
+      </w:pPr>
+      <w:r>
+        <w:rPr>
+          <w:rFonts w:ascii="Arial" w:hAnsi="Arial" w:cs="Arial"/>
+          <w:sz w:val="24"/>
+          <w:szCs w:val="24"/>
+        </w:rPr>
+        <w:t xml:space="preserve">¿Cómo se puede desarrollar </w:t>
+      </w:r>
+      <w:r>
+        <w:rPr>
+          <w:rFonts w:ascii="Arial" w:hAnsi="Arial" w:cs="Arial"/>
+          <w:sz w:val="24"/>
+          <w:szCs w:val="24"/>
+        </w:rPr>
+        <w:t>e</w:t>
+      </w:r>
+      <w:r>
+        <w:rPr>
+          <w:rFonts w:ascii="Arial" w:hAnsi="Arial" w:cs="Arial"/>
+          <w:sz w:val="24"/>
+          <w:szCs w:val="24"/>
+        </w:rPr>
+        <w:t xml:space="preserve"> implementar un Sistema Web de Gestión de Compra, Venta e Inventario efectivo y adaptable a las necesidades de las </w:t>
+      </w:r>
+      <w:proofErr w:type="spellStart"/>
+      <w:r>
+        <w:rPr>
+          <w:rFonts w:ascii="Arial" w:hAnsi="Arial" w:cs="Arial"/>
+          <w:sz w:val="24"/>
+          <w:szCs w:val="24"/>
+        </w:rPr>
+        <w:t>PYMEs</w:t>
+      </w:r>
+      <w:proofErr w:type="spellEnd"/>
+      <w:r>
+        <w:rPr>
+          <w:rFonts w:ascii="Arial" w:hAnsi="Arial" w:cs="Arial"/>
+          <w:sz w:val="24"/>
+          <w:szCs w:val="24"/>
+        </w:rPr>
+        <w:t xml:space="preserve"> de venta de ropa en La Paz, Bolivia, con el fin de abordar los desafíos relacionados con la gestión ineficiente de inventario, la toma de decisiones basadas en datos, los procesos manuales y lentos, y la necesidad de competir en un mercado en constante evolución?</w:t>
+      </w:r>
+    </w:p>
+    <w:p>
+      <w:pPr>
+        <w:pStyle w:val="Ttulo2"/>
+        <w:numPr>
+          <w:ilvl w:val="0"/>
+          <w:numId w:val="3"/>
+        </w:numPr>
+        <w:spacing w:before="0" w:after="240"/>
+        <w:rPr>
+          <w:rFonts w:ascii="Arial" w:hAnsi="Arial" w:cs="Arial"/>
+          <w:b/>
+          <w:bCs/>
+          <w:color w:val="auto"/>
+          <w:sz w:val="24"/>
+          <w:szCs w:val="24"/>
+        </w:rPr>
+      </w:pPr>
+      <w:r>
+        <w:rPr>
+          <w:rFonts w:ascii="Arial" w:hAnsi="Arial" w:cs="Arial"/>
+          <w:b/>
+          <w:bCs/>
+          <w:color w:val="auto"/>
+          <w:sz w:val="24"/>
+          <w:szCs w:val="24"/>
+        </w:rPr>
+        <w:t>Objetivo General.</w:t>
+      </w:r>
+    </w:p>
+    <w:p>
+      <w:pPr>
+        <w:spacing w:after="240" w:line="360" w:lineRule="auto"/>
+        <w:jc w:val="both"/>
+        <w:rPr>
+          <w:rFonts w:ascii="Arial" w:hAnsi="Arial" w:cs="Arial"/>
+          <w:sz w:val="24"/>
+          <w:szCs w:val="24"/>
+        </w:rPr>
+      </w:pPr>
+      <w:r>
+        <w:rPr>
+          <w:rFonts w:ascii="Arial" w:hAnsi="Arial" w:cs="Arial"/>
+          <w:sz w:val="24"/>
+          <w:szCs w:val="24"/>
+        </w:rPr>
+        <w:t xml:space="preserve">Desarrollar un sistema </w:t>
+      </w:r>
+      <w:r>
+        <w:rPr>
+          <w:rFonts w:ascii="Arial" w:hAnsi="Arial" w:cs="Arial"/>
+          <w:sz w:val="24"/>
+          <w:szCs w:val="24"/>
+        </w:rPr>
+        <w:t xml:space="preserve">web </w:t>
+      </w:r>
+      <w:r>
+        <w:rPr>
+          <w:rFonts w:ascii="Arial" w:hAnsi="Arial" w:cs="Arial"/>
+          <w:sz w:val="24"/>
+          <w:szCs w:val="24"/>
+        </w:rPr>
+        <w:t>de gestionamiento de compra, venta e inventario para pequeñas y medianas empresas de venta de ropa</w:t>
+      </w:r>
+      <w:r>
+        <w:rPr>
+          <w:rFonts w:ascii="Arial" w:hAnsi="Arial" w:cs="Arial"/>
+          <w:sz w:val="24"/>
+          <w:szCs w:val="24"/>
+        </w:rPr>
+        <w:t xml:space="preserve"> en la ciudad de La Paz, Bolivia.</w:t>
+      </w:r>
+    </w:p>
+    <w:p>
+      <w:pPr>
+        <w:pStyle w:val="Ttulo2"/>
+        <w:numPr>
+          <w:ilvl w:val="0"/>
+          <w:numId w:val="3"/>
+        </w:numPr>
+        <w:spacing w:before="0" w:after="240" w:line="360" w:lineRule="auto"/>
+        <w:jc w:val="both"/>
+        <w:rPr>
+          <w:rFonts w:ascii="Arial" w:hAnsi="Arial" w:cs="Arial"/>
+          <w:b/>
+          <w:bCs/>
+          <w:color w:val="auto"/>
+          <w:sz w:val="24"/>
+          <w:szCs w:val="24"/>
+        </w:rPr>
+      </w:pPr>
+      <w:r>
+        <w:rPr>
+          <w:rFonts w:ascii="Arial" w:hAnsi="Arial" w:cs="Arial"/>
+          <w:b/>
+          <w:bCs/>
+          <w:color w:val="auto"/>
+          <w:sz w:val="24"/>
+          <w:szCs w:val="24"/>
+        </w:rPr>
+        <w:t>Objetivos específicos.</w:t>
       </w:r>
     </w:p>
     <w:p>
@@ -45,9 +1380,37 @@
           <w:ilvl w:val="0"/>
           <w:numId w:val="1"/>
         </w:numPr>
-      </w:pPr>
-      <w:r>
-        <w:t>Análisis de la situación actual de las pequeñas y medianas empresas de ropa en La Paz, Bolivia.</w:t>
+        <w:spacing w:after="240" w:line="360" w:lineRule="auto"/>
+        <w:jc w:val="both"/>
+        <w:rPr>
+          <w:rFonts w:ascii="Arial" w:hAnsi="Arial" w:cs="Arial"/>
+          <w:sz w:val="24"/>
+          <w:szCs w:val="24"/>
+        </w:rPr>
+      </w:pPr>
+      <w:r>
+        <w:rPr>
+          <w:rFonts w:ascii="Arial" w:hAnsi="Arial" w:cs="Arial"/>
+          <w:sz w:val="24"/>
+          <w:szCs w:val="24"/>
+        </w:rPr>
+        <w:t xml:space="preserve">Análisis de la situación actual de las pequeñas y medianas empresas de ropa en </w:t>
+      </w:r>
+      <w:r>
+        <w:rPr>
+          <w:rFonts w:ascii="Arial" w:hAnsi="Arial" w:cs="Arial"/>
+          <w:sz w:val="24"/>
+          <w:szCs w:val="24"/>
+        </w:rPr>
+        <w:t xml:space="preserve">la ciudad de </w:t>
+      </w:r>
+      <w:r>
+        <w:rPr>
+          <w:rFonts w:ascii="Arial" w:hAnsi="Arial" w:cs="Arial"/>
+          <w:sz w:val="24"/>
+          <w:szCs w:val="24"/>
+        </w:rPr>
+        <w:t>La Paz, Bolivia.</w:t>
       </w:r>
     </w:p>
     <w:p>
@@ -57,25 +1420,62 @@
           <w:ilvl w:val="0"/>
           <w:numId w:val="1"/>
         </w:numPr>
-      </w:pPr>
-      <w:r>
+        <w:spacing w:after="240" w:line="360" w:lineRule="auto"/>
+        <w:jc w:val="both"/>
+        <w:rPr>
+          <w:rFonts w:ascii="Arial" w:hAnsi="Arial" w:cs="Arial"/>
+          <w:sz w:val="24"/>
+          <w:szCs w:val="24"/>
+        </w:rPr>
+      </w:pPr>
+      <w:r>
+        <w:rPr>
+          <w:rFonts w:ascii="Arial" w:hAnsi="Arial" w:cs="Arial"/>
+          <w:sz w:val="24"/>
+          <w:szCs w:val="24"/>
+        </w:rPr>
         <w:t xml:space="preserve">Selección </w:t>
       </w:r>
       <w:r>
+        <w:rPr>
+          <w:rFonts w:ascii="Arial" w:hAnsi="Arial" w:cs="Arial"/>
+          <w:sz w:val="24"/>
+          <w:szCs w:val="24"/>
+        </w:rPr>
         <w:t>de</w:t>
       </w:r>
       <w:r>
+        <w:rPr>
+          <w:rFonts w:ascii="Arial" w:hAnsi="Arial" w:cs="Arial"/>
+          <w:sz w:val="24"/>
+          <w:szCs w:val="24"/>
+        </w:rPr>
         <w:t xml:space="preserve">l </w:t>
       </w:r>
       <w:proofErr w:type="spellStart"/>
       <w:r>
+        <w:rPr>
+          <w:rFonts w:ascii="Arial" w:hAnsi="Arial" w:cs="Arial"/>
+          <w:sz w:val="24"/>
+          <w:szCs w:val="24"/>
+        </w:rPr>
         <w:t>stack</w:t>
       </w:r>
       <w:proofErr w:type="spellEnd"/>
       <w:r>
+        <w:rPr>
+          <w:rFonts w:ascii="Arial" w:hAnsi="Arial" w:cs="Arial"/>
+          <w:sz w:val="24"/>
+          <w:szCs w:val="24"/>
+        </w:rPr>
         <w:t xml:space="preserve"> de</w:t>
       </w:r>
       <w:r>
+        <w:rPr>
+          <w:rFonts w:ascii="Arial" w:hAnsi="Arial" w:cs="Arial"/>
+          <w:sz w:val="24"/>
+          <w:szCs w:val="24"/>
+        </w:rPr>
         <w:t xml:space="preserve"> tecnologías para el desarrollo del sistema.</w:t>
       </w:r>
     </w:p>
@@ -86,23 +1486,89 @@
           <w:ilvl w:val="0"/>
           <w:numId w:val="1"/>
         </w:numPr>
-      </w:pPr>
-      <w:r>
+        <w:spacing w:after="240" w:line="360" w:lineRule="auto"/>
+        <w:jc w:val="both"/>
+        <w:rPr>
+          <w:rFonts w:ascii="Arial" w:hAnsi="Arial" w:cs="Arial"/>
+          <w:sz w:val="24"/>
+          <w:szCs w:val="24"/>
+        </w:rPr>
+      </w:pPr>
+      <w:r>
+        <w:rPr>
+          <w:rFonts w:ascii="Arial" w:hAnsi="Arial" w:cs="Arial"/>
+          <w:sz w:val="24"/>
+          <w:szCs w:val="24"/>
+        </w:rPr>
         <w:t>Análisis y diseño del sistema bajo la metodología Scrum.</w:t>
       </w:r>
     </w:p>
     <w:p>
-      <w:r>
+      <w:pPr>
+        <w:rPr>
+          <w:rFonts w:ascii="Arial" w:hAnsi="Arial" w:cs="Arial"/>
+          <w:sz w:val="24"/>
+          <w:szCs w:val="24"/>
+        </w:rPr>
+      </w:pPr>
+      <w:r>
+        <w:rPr>
+          <w:rFonts w:ascii="Arial" w:hAnsi="Arial" w:cs="Arial"/>
+          <w:sz w:val="24"/>
+          <w:szCs w:val="24"/>
+        </w:rPr>
+        <w:br w:type="page"/>
+      </w:r>
+    </w:p>
+    <w:p>
+      <w:pPr>
+        <w:rPr>
+          <w:rFonts w:ascii="Arial" w:hAnsi="Arial" w:cs="Arial"/>
+          <w:sz w:val="24"/>
+          <w:szCs w:val="24"/>
+        </w:rPr>
+      </w:pPr>
+      <w:r>
+        <w:rPr>
+          <w:rFonts w:ascii="Arial" w:hAnsi="Arial" w:cs="Arial"/>
+          <w:sz w:val="24"/>
+          <w:szCs w:val="24"/>
+        </w:rPr>
+        <w:lastRenderedPageBreak/>
         <w:t>Alcances y límites</w:t>
       </w:r>
     </w:p>
     <w:p>
-      <w:r>
+      <w:pPr>
+        <w:rPr>
+          <w:rFonts w:ascii="Arial" w:hAnsi="Arial" w:cs="Arial"/>
+          <w:sz w:val="24"/>
+          <w:szCs w:val="24"/>
+        </w:rPr>
+      </w:pPr>
+      <w:r>
+        <w:rPr>
+          <w:rFonts w:ascii="Arial" w:hAnsi="Arial" w:cs="Arial"/>
+          <w:sz w:val="24"/>
+          <w:szCs w:val="24"/>
+        </w:rPr>
         <w:t>Limites</w:t>
       </w:r>
     </w:p>
     <w:p>
-      <w:r>
+      <w:pPr>
+        <w:rPr>
+          <w:rFonts w:ascii="Arial" w:hAnsi="Arial" w:cs="Arial"/>
+          <w:sz w:val="24"/>
+          <w:szCs w:val="24"/>
+        </w:rPr>
+      </w:pPr>
+      <w:r>
+        <w:rPr>
+          <w:rFonts w:ascii="Arial" w:hAnsi="Arial" w:cs="Arial"/>
+          <w:sz w:val="24"/>
+          <w:szCs w:val="24"/>
+        </w:rPr>
         <w:t>Tomando en cuenta algunos aspectos en cuanto al volumen de ventas de las empresas que usarán el sistema, se tienen las siguientes limitaciones:</w:t>
       </w:r>
     </w:p>
@@ -113,8 +1579,18 @@
           <w:ilvl w:val="0"/>
           <w:numId w:val="1"/>
         </w:numPr>
-      </w:pPr>
-      <w:r>
+        <w:rPr>
+          <w:rFonts w:ascii="Arial" w:hAnsi="Arial" w:cs="Arial"/>
+          <w:sz w:val="24"/>
+          <w:szCs w:val="24"/>
+        </w:rPr>
+      </w:pPr>
+      <w:r>
+        <w:rPr>
+          <w:rFonts w:ascii="Arial" w:hAnsi="Arial" w:cs="Arial"/>
+          <w:sz w:val="24"/>
+          <w:szCs w:val="24"/>
+        </w:rPr>
         <w:t>El sistema no incluirá ningún tipo de facturación, ya que dichas empresas pertenecerían al régimen simplificado o a ningún régimen en particular.</w:t>
       </w:r>
     </w:p>
@@ -125,64 +1601,172 @@
           <w:ilvl w:val="0"/>
           <w:numId w:val="1"/>
         </w:numPr>
-      </w:pPr>
-      <w:r>
+        <w:rPr>
+          <w:rFonts w:ascii="Arial" w:hAnsi="Arial" w:cs="Arial"/>
+          <w:sz w:val="24"/>
+          <w:szCs w:val="24"/>
+        </w:rPr>
+      </w:pPr>
+      <w:r>
+        <w:rPr>
+          <w:rFonts w:ascii="Arial" w:hAnsi="Arial" w:cs="Arial"/>
+          <w:sz w:val="24"/>
+          <w:szCs w:val="24"/>
+        </w:rPr>
         <w:t>El sistema se implementará únicamente como aplicación web y no así incluyendo algún cliente de móvil o aplicación de escritorio.</w:t>
       </w:r>
     </w:p>
     <w:p>
-      <w:r>
+      <w:pPr>
+        <w:rPr>
+          <w:rFonts w:ascii="Arial" w:hAnsi="Arial" w:cs="Arial"/>
+          <w:sz w:val="24"/>
+          <w:szCs w:val="24"/>
+        </w:rPr>
+      </w:pPr>
+      <w:r>
+        <w:rPr>
+          <w:rFonts w:ascii="Arial" w:hAnsi="Arial" w:cs="Arial"/>
+          <w:sz w:val="24"/>
+          <w:szCs w:val="24"/>
+        </w:rPr>
         <w:t>Alcances</w:t>
       </w:r>
     </w:p>
     <w:p>
-      <w:r>
+      <w:pPr>
+        <w:rPr>
+          <w:rFonts w:ascii="Arial" w:hAnsi="Arial" w:cs="Arial"/>
+          <w:sz w:val="24"/>
+          <w:szCs w:val="24"/>
+        </w:rPr>
+      </w:pPr>
+      <w:r>
+        <w:rPr>
+          <w:rFonts w:ascii="Arial" w:hAnsi="Arial" w:cs="Arial"/>
+          <w:sz w:val="24"/>
+          <w:szCs w:val="24"/>
+        </w:rPr>
         <w:t>Alcance temático. El desarrollo del sistema es una propuesta como proyecto final semestral para las materias de: Investigación operativa II, Análisis y diseño II y Programación III.</w:t>
       </w:r>
     </w:p>
     <w:p>
-      <w:r>
+      <w:pPr>
+        <w:rPr>
+          <w:rFonts w:ascii="Arial" w:hAnsi="Arial" w:cs="Arial"/>
+          <w:sz w:val="24"/>
+          <w:szCs w:val="24"/>
+        </w:rPr>
+      </w:pPr>
+      <w:r>
+        <w:rPr>
+          <w:rFonts w:ascii="Arial" w:hAnsi="Arial" w:cs="Arial"/>
+          <w:sz w:val="24"/>
+          <w:szCs w:val="24"/>
+        </w:rPr>
         <w:t>Alcance geográfico. La propuesta de este proyecto será realizada para pequeñas y medianas empresas de ropa en el departamento de La Paz, Bolivia.</w:t>
       </w:r>
     </w:p>
     <w:p>
-      <w:r>
+      <w:pPr>
+        <w:rPr>
+          <w:rFonts w:ascii="Arial" w:hAnsi="Arial" w:cs="Arial"/>
+          <w:sz w:val="24"/>
+          <w:szCs w:val="24"/>
+        </w:rPr>
+      </w:pPr>
+      <w:r>
+        <w:rPr>
+          <w:rFonts w:ascii="Arial" w:hAnsi="Arial" w:cs="Arial"/>
+          <w:sz w:val="24"/>
+          <w:szCs w:val="24"/>
+        </w:rPr>
         <w:t>Alcance institucional. Este proyecto será realizado para todas aquellas empresas que se encuentren dentro del rubro textil en el departamento de La Paz, Bolivia.</w:t>
       </w:r>
     </w:p>
     <w:p>
-      <w:r>
+      <w:pPr>
+        <w:rPr>
+          <w:rFonts w:ascii="Arial" w:hAnsi="Arial" w:cs="Arial"/>
+          <w:sz w:val="24"/>
+          <w:szCs w:val="24"/>
+        </w:rPr>
+      </w:pPr>
+      <w:r>
+        <w:rPr>
+          <w:rFonts w:ascii="Arial" w:hAnsi="Arial" w:cs="Arial"/>
+          <w:sz w:val="24"/>
+          <w:szCs w:val="24"/>
+        </w:rPr>
         <w:t>Alcance temporal. El proyecto se terminará con un periodo de 3 meses divididos para la investigación, desarrollo y testeo.</w:t>
       </w:r>
     </w:p>
     <w:p>
-      <w:r>
+      <w:pPr>
+        <w:rPr>
+          <w:rFonts w:ascii="Arial" w:hAnsi="Arial" w:cs="Arial"/>
+          <w:sz w:val="24"/>
+          <w:szCs w:val="24"/>
+        </w:rPr>
+      </w:pPr>
+      <w:r>
+        <w:rPr>
+          <w:rFonts w:ascii="Arial" w:hAnsi="Arial" w:cs="Arial"/>
+          <w:sz w:val="24"/>
+          <w:szCs w:val="24"/>
+        </w:rPr>
         <w:t>Justificación</w:t>
       </w:r>
     </w:p>
     <w:p>
-      <w:r>
-        <w:t xml:space="preserve">Justificación técnica. </w:t>
-      </w:r>
-      <w:r>
-        <w:t xml:space="preserve">Este sistema permitiría una mejora a la </w:t>
-      </w:r>
-      <w:r>
-        <w:t>accesibilidad y visibilidad de los productos de las distintas tiendas de ropa en el departamento de La Paz, Bolivia.</w:t>
-      </w:r>
-    </w:p>
-    <w:p>
-      <w:r>
+      <w:pPr>
+        <w:rPr>
+          <w:rFonts w:ascii="Arial" w:hAnsi="Arial" w:cs="Arial"/>
+          <w:sz w:val="24"/>
+          <w:szCs w:val="24"/>
+        </w:rPr>
+      </w:pPr>
+      <w:r>
+        <w:rPr>
+          <w:rFonts w:ascii="Arial" w:hAnsi="Arial" w:cs="Arial"/>
+          <w:sz w:val="24"/>
+          <w:szCs w:val="24"/>
+        </w:rPr>
+        <w:t>Justificación técnica. Este sistema permitiría una mejora a la accesibilidad y visibilidad de los productos de las distintas tiendas de ropa en el departamento de La Paz, Bolivia.</w:t>
+      </w:r>
+    </w:p>
+    <w:p>
+      <w:pPr>
+        <w:rPr>
+          <w:rFonts w:ascii="Arial" w:hAnsi="Arial" w:cs="Arial"/>
+          <w:sz w:val="24"/>
+          <w:szCs w:val="24"/>
+        </w:rPr>
+      </w:pPr>
+      <w:r>
+        <w:rPr>
+          <w:rFonts w:ascii="Arial" w:hAnsi="Arial" w:cs="Arial"/>
+          <w:sz w:val="24"/>
+          <w:szCs w:val="24"/>
+        </w:rPr>
         <w:t>Justificación económica. El sistema permitirá a los negocios conocer la manera en que sus ventas varían a través del tiempo, así como determinar la popularidad de algún producto en específico, lo que le permitirá a la empresa tomar decisiones más acertadas y con más información como antecedente.</w:t>
       </w:r>
     </w:p>
     <w:p>
-      <w:r>
-        <w:t xml:space="preserve">Justificación social. Este sistema permitirá un mejor control de ventas, lo que implicaría una mejor toma de decisiones por parte de las empresas, así como un posible mejor manejo de </w:t>
-      </w:r>
-      <w:r>
-        <w:lastRenderedPageBreak/>
-        <w:t>capital y por consecuencia una mayor ganancia, así como permitirá a los compradores conocer distintas ropas de marca y poder tener recomendaciones de acuerdo a sus gustos.</w:t>
+      <w:pPr>
+        <w:rPr>
+          <w:rFonts w:ascii="Arial" w:hAnsi="Arial" w:cs="Arial"/>
+          <w:sz w:val="24"/>
+          <w:szCs w:val="24"/>
+        </w:rPr>
+      </w:pPr>
+      <w:r>
+        <w:rPr>
+          <w:rFonts w:ascii="Arial" w:hAnsi="Arial" w:cs="Arial"/>
+          <w:sz w:val="24"/>
+          <w:szCs w:val="24"/>
+        </w:rPr>
+        <w:t>Justificación social. Este sistema permitirá un mejor control de ventas, lo que implicaría una mejor toma de decisiones por parte de las empresas, así como un posible mejor manejo de capital y por consecuencia una mayor ganancia, así como permitirá a los compradores conocer distintas ropas de marca y poder tener recomendaciones de acuerdo a sus gustos.</w:t>
       </w:r>
     </w:p>
     <w:p/>
@@ -199,6 +1783,205 @@
 <file path=word/numbering.xml><?xml version="1.0" encoding="utf-8"?>
 <w:numbering xmlns:wpc="http://schemas.microsoft.com/office/word/2010/wordprocessingCanvas" xmlns:cx="http://schemas.microsoft.com/office/drawing/2014/chartex" xmlns:cx1="http://schemas.microsoft.com/office/drawing/2015/9/8/chartex" xmlns:cx2="http://schemas.microsoft.com/office/drawing/2015/10/21/chartex" xmlns:cx3="http://schemas.microsoft.com/office/drawing/2016/5/9/chartex" xmlns:cx4="http://schemas.microsoft.com/office/drawing/2016/5/10/chartex" xmlns:cx5="http://schemas.microsoft.com/office/drawing/2016/5/11/chartex" xmlns:cx6="http://schemas.microsoft.com/office/drawing/2016/5/12/chartex" xmlns:cx7="http://schemas.microsoft.com/office/drawing/2016/5/13/chartex" xmlns:cx8="http://schemas.microsoft.com/office/drawing/2016/5/14/chartex" xmlns:mc="http://schemas.openxmlformats.org/markup-compatibility/2006" xmlns:aink="http://schemas.microsoft.com/office/drawing/2016/ink" xmlns:am3d="http://schemas.microsoft.com/office/drawing/2017/model3d" xmlns:o="urn:schemas-microsoft-com:office:office" xmlns:oel="http://schemas.microsoft.com/office/2019/extlst" xmlns:r="http://schemas.openxmlformats.org/officeDocument/2006/relationships" xmlns:m="http://schemas.openxmlformats.org/officeDocument/2006/math" xmlns:v="urn:schemas-microsoft-com:vml" xmlns:wp14="http://schemas.microsoft.com/office/word/2010/wordprocessingDrawing" xmlns:wp="http://schemas.openxmlformats.org/drawingml/2006/wordprocessingDrawing" xmlns:w10="urn:schemas-microsoft-com:office:word" xmlns:w="http://schemas.openxmlformats.org/wordprocessingml/2006/main" xmlns:w14="http://schemas.microsoft.com/office/word/2010/wordml" xmlns:w15="http://schemas.microsoft.com/office/word/2012/wordml" xmlns:w16cex="http://schemas.microsoft.com/office/word/2018/wordml/cex" xmlns:w16cid="http://schemas.microsoft.com/office/word/2016/wordml/cid" xmlns:w16="http://schemas.microsoft.com/office/word/2018/wordml" xmlns:w16sdtdh="http://schemas.microsoft.com/office/word/2020/wordml/sdtdatahash" xmlns:w16se="http://schemas.microsoft.com/office/word/2015/wordml/symex" xmlns:wpg="http://schemas.microsoft.com/office/word/2010/wordprocessingGroup" xmlns:wpi="http://schemas.microsoft.com/office/word/2010/wordprocessingInk" xmlns:wne="http://schemas.microsoft.com/office/word/2006/wordml" xmlns:wps="http://schemas.microsoft.com/office/word/2010/wordprocessingShape" mc:Ignorable="w14 w15 w16se w16cid w16 w16cex w16sdtdh wp14">
   <w:abstractNum w:abstractNumId="0" w15:restartNumberingAfterBreak="0">
+    <w:nsid w:val="0489191C"/>
+    <w:multiLevelType w:val="hybridMultilevel"/>
+    <w:tmpl w:val="80385160"/>
+    <w:lvl w:ilvl="0" w:tplc="311C60DE">
+      <w:start w:val="7"/>
+      <w:numFmt w:val="bullet"/>
+      <w:lvlText w:val="-"/>
+      <w:lvlJc w:val="left"/>
+      <w:pPr>
+        <w:ind w:left="720" w:hanging="360"/>
+      </w:pPr>
+      <w:rPr>
+        <w:rFonts w:ascii="Arial" w:eastAsiaTheme="minorEastAsia" w:hAnsi="Arial" w:cs="Arial" w:hint="default"/>
+      </w:rPr>
+    </w:lvl>
+    <w:lvl w:ilvl="1" w:tplc="400A0003" w:tentative="1">
+      <w:start w:val="1"/>
+      <w:numFmt w:val="bullet"/>
+      <w:lvlText w:val="o"/>
+      <w:lvlJc w:val="left"/>
+      <w:pPr>
+        <w:ind w:left="1440" w:hanging="360"/>
+      </w:pPr>
+      <w:rPr>
+        <w:rFonts w:ascii="Courier New" w:hAnsi="Courier New" w:cs="Courier New" w:hint="default"/>
+      </w:rPr>
+    </w:lvl>
+    <w:lvl w:ilvl="2" w:tplc="400A0005" w:tentative="1">
+      <w:start w:val="1"/>
+      <w:numFmt w:val="bullet"/>
+      <w:lvlText w:val=""/>
+      <w:lvlJc w:val="left"/>
+      <w:pPr>
+        <w:ind w:left="2160" w:hanging="360"/>
+      </w:pPr>
+      <w:rPr>
+        <w:rFonts w:ascii="Wingdings" w:hAnsi="Wingdings" w:hint="default"/>
+      </w:rPr>
+    </w:lvl>
+    <w:lvl w:ilvl="3" w:tplc="400A0001" w:tentative="1">
+      <w:start w:val="1"/>
+      <w:numFmt w:val="bullet"/>
+      <w:lvlText w:val=""/>
+      <w:lvlJc w:val="left"/>
+      <w:pPr>
+        <w:ind w:left="2880" w:hanging="360"/>
+      </w:pPr>
+      <w:rPr>
+        <w:rFonts w:ascii="Symbol" w:hAnsi="Symbol" w:hint="default"/>
+      </w:rPr>
+    </w:lvl>
+    <w:lvl w:ilvl="4" w:tplc="400A0003" w:tentative="1">
+      <w:start w:val="1"/>
+      <w:numFmt w:val="bullet"/>
+      <w:lvlText w:val="o"/>
+      <w:lvlJc w:val="left"/>
+      <w:pPr>
+        <w:ind w:left="3600" w:hanging="360"/>
+      </w:pPr>
+      <w:rPr>
+        <w:rFonts w:ascii="Courier New" w:hAnsi="Courier New" w:cs="Courier New" w:hint="default"/>
+      </w:rPr>
+    </w:lvl>
+    <w:lvl w:ilvl="5" w:tplc="400A0005" w:tentative="1">
+      <w:start w:val="1"/>
+      <w:numFmt w:val="bullet"/>
+      <w:lvlText w:val=""/>
+      <w:lvlJc w:val="left"/>
+      <w:pPr>
+        <w:ind w:left="4320" w:hanging="360"/>
+      </w:pPr>
+      <w:rPr>
+        <w:rFonts w:ascii="Wingdings" w:hAnsi="Wingdings" w:hint="default"/>
+      </w:rPr>
+    </w:lvl>
+    <w:lvl w:ilvl="6" w:tplc="400A0001" w:tentative="1">
+      <w:start w:val="1"/>
+      <w:numFmt w:val="bullet"/>
+      <w:lvlText w:val=""/>
+      <w:lvlJc w:val="left"/>
+      <w:pPr>
+        <w:ind w:left="5040" w:hanging="360"/>
+      </w:pPr>
+      <w:rPr>
+        <w:rFonts w:ascii="Symbol" w:hAnsi="Symbol" w:hint="default"/>
+      </w:rPr>
+    </w:lvl>
+    <w:lvl w:ilvl="7" w:tplc="400A0003" w:tentative="1">
+      <w:start w:val="1"/>
+      <w:numFmt w:val="bullet"/>
+      <w:lvlText w:val="o"/>
+      <w:lvlJc w:val="left"/>
+      <w:pPr>
+        <w:ind w:left="5760" w:hanging="360"/>
+      </w:pPr>
+      <w:rPr>
+        <w:rFonts w:ascii="Courier New" w:hAnsi="Courier New" w:cs="Courier New" w:hint="default"/>
+      </w:rPr>
+    </w:lvl>
+    <w:lvl w:ilvl="8" w:tplc="400A0005" w:tentative="1">
+      <w:start w:val="1"/>
+      <w:numFmt w:val="bullet"/>
+      <w:lvlText w:val=""/>
+      <w:lvlJc w:val="left"/>
+      <w:pPr>
+        <w:ind w:left="6480" w:hanging="360"/>
+      </w:pPr>
+      <w:rPr>
+        <w:rFonts w:ascii="Wingdings" w:hAnsi="Wingdings" w:hint="default"/>
+      </w:rPr>
+    </w:lvl>
+  </w:abstractNum>
+  <w:abstractNum w:abstractNumId="1" w15:restartNumberingAfterBreak="0">
+    <w:nsid w:val="38054750"/>
+    <w:multiLevelType w:val="hybridMultilevel"/>
+    <w:tmpl w:val="38E6262A"/>
+    <w:lvl w:ilvl="0" w:tplc="400A000F">
+      <w:start w:val="1"/>
+      <w:numFmt w:val="decimal"/>
+      <w:lvlText w:val="%1."/>
+      <w:lvlJc w:val="left"/>
+      <w:pPr>
+        <w:ind w:left="360" w:hanging="360"/>
+      </w:pPr>
+    </w:lvl>
+    <w:lvl w:ilvl="1" w:tplc="400A0019" w:tentative="1">
+      <w:start w:val="1"/>
+      <w:numFmt w:val="lowerLetter"/>
+      <w:lvlText w:val="%2."/>
+      <w:lvlJc w:val="left"/>
+      <w:pPr>
+        <w:ind w:left="1440" w:hanging="360"/>
+      </w:pPr>
+    </w:lvl>
+    <w:lvl w:ilvl="2" w:tplc="400A001B" w:tentative="1">
+      <w:start w:val="1"/>
+      <w:numFmt w:val="lowerRoman"/>
+      <w:lvlText w:val="%3."/>
+      <w:lvlJc w:val="right"/>
+      <w:pPr>
+        <w:ind w:left="2160" w:hanging="180"/>
+      </w:pPr>
+    </w:lvl>
+    <w:lvl w:ilvl="3" w:tplc="400A000F" w:tentative="1">
+      <w:start w:val="1"/>
+      <w:numFmt w:val="decimal"/>
+      <w:lvlText w:val="%4."/>
+      <w:lvlJc w:val="left"/>
+      <w:pPr>
+        <w:ind w:left="2880" w:hanging="360"/>
+      </w:pPr>
+    </w:lvl>
+    <w:lvl w:ilvl="4" w:tplc="400A0019" w:tentative="1">
+      <w:start w:val="1"/>
+      <w:numFmt w:val="lowerLetter"/>
+      <w:lvlText w:val="%5."/>
+      <w:lvlJc w:val="left"/>
+      <w:pPr>
+        <w:ind w:left="3600" w:hanging="360"/>
+      </w:pPr>
+    </w:lvl>
+    <w:lvl w:ilvl="5" w:tplc="400A001B" w:tentative="1">
+      <w:start w:val="1"/>
+      <w:numFmt w:val="lowerRoman"/>
+      <w:lvlText w:val="%6."/>
+      <w:lvlJc w:val="right"/>
+      <w:pPr>
+        <w:ind w:left="4320" w:hanging="180"/>
+      </w:pPr>
+    </w:lvl>
+    <w:lvl w:ilvl="6" w:tplc="400A000F" w:tentative="1">
+      <w:start w:val="1"/>
+      <w:numFmt w:val="decimal"/>
+      <w:lvlText w:val="%7."/>
+      <w:lvlJc w:val="left"/>
+      <w:pPr>
+        <w:ind w:left="5040" w:hanging="360"/>
+      </w:pPr>
+    </w:lvl>
+    <w:lvl w:ilvl="7" w:tplc="400A0019" w:tentative="1">
+      <w:start w:val="1"/>
+      <w:numFmt w:val="lowerLetter"/>
+      <w:lvlText w:val="%8."/>
+      <w:lvlJc w:val="left"/>
+      <w:pPr>
+        <w:ind w:left="5760" w:hanging="360"/>
+      </w:pPr>
+    </w:lvl>
+    <w:lvl w:ilvl="8" w:tplc="400A001B" w:tentative="1">
+      <w:start w:val="1"/>
+      <w:numFmt w:val="lowerRoman"/>
+      <w:lvlText w:val="%9."/>
+      <w:lvlJc w:val="right"/>
+      <w:pPr>
+        <w:ind w:left="6480" w:hanging="180"/>
+      </w:pPr>
+    </w:lvl>
+  </w:abstractNum>
+  <w:abstractNum w:abstractNumId="2" w15:restartNumberingAfterBreak="0">
     <w:nsid w:val="4EFE3820"/>
     <w:multiLevelType w:val="hybridMultilevel"/>
     <w:tmpl w:val="5DD6589E"/>
@@ -310,7 +2093,105 @@
       </w:rPr>
     </w:lvl>
   </w:abstractNum>
+  <w:abstractNum w:abstractNumId="3" w15:restartNumberingAfterBreak="0">
+    <w:nsid w:val="5BC56EB2"/>
+    <w:multiLevelType w:val="hybridMultilevel"/>
+    <w:tmpl w:val="B2F88A96"/>
+    <w:lvl w:ilvl="0" w:tplc="400A000F">
+      <w:start w:val="1"/>
+      <w:numFmt w:val="decimal"/>
+      <w:lvlText w:val="%1."/>
+      <w:lvlJc w:val="left"/>
+      <w:pPr>
+        <w:ind w:left="720" w:hanging="360"/>
+      </w:pPr>
+      <w:rPr>
+        <w:rFonts w:hint="default"/>
+      </w:rPr>
+    </w:lvl>
+    <w:lvl w:ilvl="1" w:tplc="400A0019" w:tentative="1">
+      <w:start w:val="1"/>
+      <w:numFmt w:val="lowerLetter"/>
+      <w:lvlText w:val="%2."/>
+      <w:lvlJc w:val="left"/>
+      <w:pPr>
+        <w:ind w:left="1440" w:hanging="360"/>
+      </w:pPr>
+    </w:lvl>
+    <w:lvl w:ilvl="2" w:tplc="400A001B" w:tentative="1">
+      <w:start w:val="1"/>
+      <w:numFmt w:val="lowerRoman"/>
+      <w:lvlText w:val="%3."/>
+      <w:lvlJc w:val="right"/>
+      <w:pPr>
+        <w:ind w:left="2160" w:hanging="180"/>
+      </w:pPr>
+    </w:lvl>
+    <w:lvl w:ilvl="3" w:tplc="400A000F" w:tentative="1">
+      <w:start w:val="1"/>
+      <w:numFmt w:val="decimal"/>
+      <w:lvlText w:val="%4."/>
+      <w:lvlJc w:val="left"/>
+      <w:pPr>
+        <w:ind w:left="2880" w:hanging="360"/>
+      </w:pPr>
+    </w:lvl>
+    <w:lvl w:ilvl="4" w:tplc="400A0019" w:tentative="1">
+      <w:start w:val="1"/>
+      <w:numFmt w:val="lowerLetter"/>
+      <w:lvlText w:val="%5."/>
+      <w:lvlJc w:val="left"/>
+      <w:pPr>
+        <w:ind w:left="3600" w:hanging="360"/>
+      </w:pPr>
+    </w:lvl>
+    <w:lvl w:ilvl="5" w:tplc="400A001B" w:tentative="1">
+      <w:start w:val="1"/>
+      <w:numFmt w:val="lowerRoman"/>
+      <w:lvlText w:val="%6."/>
+      <w:lvlJc w:val="right"/>
+      <w:pPr>
+        <w:ind w:left="4320" w:hanging="180"/>
+      </w:pPr>
+    </w:lvl>
+    <w:lvl w:ilvl="6" w:tplc="400A000F" w:tentative="1">
+      <w:start w:val="1"/>
+      <w:numFmt w:val="decimal"/>
+      <w:lvlText w:val="%7."/>
+      <w:lvlJc w:val="left"/>
+      <w:pPr>
+        <w:ind w:left="5040" w:hanging="360"/>
+      </w:pPr>
+    </w:lvl>
+    <w:lvl w:ilvl="7" w:tplc="400A0019" w:tentative="1">
+      <w:start w:val="1"/>
+      <w:numFmt w:val="lowerLetter"/>
+      <w:lvlText w:val="%8."/>
+      <w:lvlJc w:val="left"/>
+      <w:pPr>
+        <w:ind w:left="5760" w:hanging="360"/>
+      </w:pPr>
+    </w:lvl>
+    <w:lvl w:ilvl="8" w:tplc="400A001B" w:tentative="1">
+      <w:start w:val="1"/>
+      <w:numFmt w:val="lowerRoman"/>
+      <w:lvlText w:val="%9."/>
+      <w:lvlJc w:val="right"/>
+      <w:pPr>
+        <w:ind w:left="6480" w:hanging="180"/>
+      </w:pPr>
+    </w:lvl>
+  </w:abstractNum>
   <w:num w:numId="1" w16cid:durableId="8873987">
+    <w:abstractNumId w:val="2"/>
+  </w:num>
+  <w:num w:numId="2" w16cid:durableId="2118790489">
+    <w:abstractNumId w:val="3"/>
+  </w:num>
+  <w:num w:numId="3" w16cid:durableId="1421634938">
+    <w:abstractNumId w:val="1"/>
+  </w:num>
+  <w:num w:numId="4" w16cid:durableId="1561820902">
     <w:abstractNumId w:val="0"/>
   </w:num>
 </w:numbering>
@@ -717,6 +2598,28 @@
     <w:name w:val="Normal"/>
     <w:qFormat/>
   </w:style>
+  <w:style w:type="paragraph" w:styleId="Ttulo2">
+    <w:name w:val="heading 2"/>
+    <w:basedOn w:val="Normal"/>
+    <w:next w:val="Normal"/>
+    <w:link w:val="Ttulo2Car"/>
+    <w:uiPriority w:val="9"/>
+    <w:unhideWhenUsed/>
+    <w:qFormat/>
+    <w:rsid w:val="0037076A"/>
+    <w:pPr>
+      <w:keepNext/>
+      <w:keepLines/>
+      <w:spacing w:before="40" w:after="0"/>
+      <w:outlineLvl w:val="1"/>
+    </w:pPr>
+    <w:rPr>
+      <w:rFonts w:asciiTheme="majorHAnsi" w:eastAsiaTheme="majorEastAsia" w:hAnsiTheme="majorHAnsi" w:cstheme="majorBidi"/>
+      <w:color w:val="2F5496" w:themeColor="accent1" w:themeShade="BF"/>
+      <w:sz w:val="26"/>
+      <w:szCs w:val="26"/>
+    </w:rPr>
+  </w:style>
   <w:style w:type="character" w:default="1" w:styleId="Fuentedeprrafopredeter">
     <w:name w:val="Default Paragraph Font"/>
     <w:uiPriority w:val="1"/>
@@ -754,6 +2657,37 @@
       <w:ind w:left="720"/>
       <w:contextualSpacing/>
     </w:pPr>
+  </w:style>
+  <w:style w:type="character" w:customStyle="1" w:styleId="Ttulo2Car">
+    <w:name w:val="Título 2 Car"/>
+    <w:basedOn w:val="Fuentedeprrafopredeter"/>
+    <w:link w:val="Ttulo2"/>
+    <w:uiPriority w:val="9"/>
+    <w:rsid w:val="0037076A"/>
+    <w:rPr>
+      <w:rFonts w:asciiTheme="majorHAnsi" w:eastAsiaTheme="majorEastAsia" w:hAnsiTheme="majorHAnsi" w:cstheme="majorBidi"/>
+      <w:color w:val="2F5496" w:themeColor="accent1" w:themeShade="BF"/>
+      <w:sz w:val="26"/>
+      <w:szCs w:val="26"/>
+    </w:rPr>
+  </w:style>
+  <w:style w:type="paragraph" w:styleId="NormalWeb">
+    <w:name w:val="Normal (Web)"/>
+    <w:basedOn w:val="Normal"/>
+    <w:uiPriority w:val="99"/>
+    <w:semiHidden/>
+    <w:unhideWhenUsed/>
+    <w:rsid w:val="0037076A"/>
+    <w:pPr>
+      <w:spacing w:before="100" w:beforeAutospacing="1" w:after="100" w:afterAutospacing="1" w:line="240" w:lineRule="auto"/>
+    </w:pPr>
+    <w:rPr>
+      <w:rFonts w:ascii="Times New Roman" w:eastAsia="Times New Roman" w:hAnsi="Times New Roman" w:cs="Times New Roman"/>
+      <w:kern w:val="0"/>
+      <w:sz w:val="24"/>
+      <w:szCs w:val="24"/>
+      <w14:ligatures w14:val="none"/>
+    </w:rPr>
   </w:style>
 </w:styles>
 </file>
@@ -1051,4 +2985,16 @@
     </a:ext>
   </a:extLst>
 </a:theme>
+</file>
+
+<file path=customXml/item1.xml><?xml version="1.0" encoding="utf-8"?>
+<b:Sources xmlns:b="http://schemas.openxmlformats.org/officeDocument/2006/bibliography" xmlns="http://schemas.openxmlformats.org/officeDocument/2006/bibliography" SelectedStyle="\APASixthEditionOfficeOnline.xsl" StyleName="APA" Version="6"/>
+</file>
+
+<file path=customXml/itemProps1.xml><?xml version="1.0" encoding="utf-8"?>
+<ds:datastoreItem xmlns:ds="http://schemas.openxmlformats.org/officeDocument/2006/customXml" ds:itemID="{3E1C127E-E3FE-47E4-9EE7-A6C9513AA2E6}">
+  <ds:schemaRefs>
+    <ds:schemaRef ds:uri="http://schemas.openxmlformats.org/officeDocument/2006/bibliography"/>
+  </ds:schemaRefs>
+</ds:datastoreItem>
 </file>
</xml_diff>

<commit_message>
Terminé la base de datos y la documentación del perfil 1, subo el script de creación y el diagrama ERD
</commit_message>
<xml_diff>
--- a/DOCUMENTACION/Perfil1.docx
+++ b/DOCUMENTACION/Perfil1.docx
@@ -153,38 +153,28 @@
         <w:spacing w:before="240" w:after="240" w:line="480" w:lineRule="auto"/>
         <w:jc w:val="center"/>
         <w:rPr>
-          <w:rFonts w:ascii="Times New Roman" w:eastAsia="Times New Roman" w:hAnsi="Times New Roman" w:cs="Times New Roman"/>
-          <w:kern w:val="0"/>
-          <w:sz w:val="24"/>
-          <w:szCs w:val="24"/>
-          <w14:ligatures w14:val="none"/>
-        </w:rPr>
-      </w:pPr>
-      <w:r>
-        <w:rPr>
           <w:rFonts w:ascii="Montserrat" w:eastAsia="Times New Roman" w:hAnsi="Montserrat" w:cs="Times New Roman"/>
           <w:b/>
           <w:bCs/>
-          <w:color w:val="000000"/>
           <w:kern w:val="0"/>
           <w:sz w:val="24"/>
           <w:szCs w:val="24"/>
+          <w:lang w:val="es-ES"/>
           <w14:ligatures w14:val="none"/>
         </w:rPr>
-        <w:t>SISTEMA WEB DE GESTIONAMIENTO DE COMPRA, VENTA E INVENTARIO PARA PEQUEÑAS Y MEDIANAS EMPRESAS DE VENTA DE ROPA</w:t>
-      </w:r>
+      </w:pPr>
       <w:r>
         <w:rPr>
           <w:rFonts w:ascii="Montserrat" w:eastAsia="Times New Roman" w:hAnsi="Montserrat" w:cs="Times New Roman"/>
           <w:b/>
           <w:bCs/>
-          <w:color w:val="000000"/>
           <w:kern w:val="0"/>
           <w:sz w:val="24"/>
           <w:szCs w:val="24"/>
+          <w:lang w:val="es-ES"/>
           <w14:ligatures w14:val="none"/>
         </w:rPr>
-        <w:t xml:space="preserve"> EN LA CIUDAD DE LA PAZ, BOLIVIA</w:t>
+        <w:t>SISTEMA WEB INTEGRAL PARA LA GESTIÓN DE LAS OPERACIONES COMERCIALES EN PEQUEÑAS Y MEDIANAS EMPRESAS DE VENTA DE ROPA EN CIUDAD DE LA PAZ, BOLIVIA.</w:t>
       </w:r>
     </w:p>
     <w:p>
@@ -484,56 +474,19 @@
     <w:p>
       <w:pPr>
         <w:spacing w:line="360" w:lineRule="auto"/>
-        <w:jc w:val="both"/>
-        <w:rPr>
-          <w:rFonts w:ascii="Arial" w:hAnsi="Arial" w:cs="Arial"/>
-          <w:sz w:val="24"/>
-          <w:szCs w:val="24"/>
-        </w:rPr>
-      </w:pPr>
-      <w:r>
-        <w:rPr>
-          <w:rFonts w:ascii="Arial" w:hAnsi="Arial" w:cs="Arial"/>
-          <w:sz w:val="24"/>
-          <w:szCs w:val="24"/>
-        </w:rPr>
-        <w:t>En el dinámico panorama empresarial actual, la eficiente gestión de operaciones es un elemento crítico para el éxito sostenible de cualquier organización. Las pequeñas y medianas empresas (</w:t>
-      </w:r>
-      <w:proofErr w:type="spellStart"/>
-      <w:r>
-        <w:rPr>
-          <w:rFonts w:ascii="Arial" w:hAnsi="Arial" w:cs="Arial"/>
-          <w:sz w:val="24"/>
-          <w:szCs w:val="24"/>
-        </w:rPr>
-        <w:t>PYMEs</w:t>
-      </w:r>
-      <w:proofErr w:type="spellEnd"/>
-      <w:r>
-        <w:rPr>
-          <w:rFonts w:ascii="Arial" w:hAnsi="Arial" w:cs="Arial"/>
-          <w:sz w:val="24"/>
-          <w:szCs w:val="24"/>
-        </w:rPr>
-        <w:t xml:space="preserve">) desempeñan un papel esencial en la economía de La Paz, Bolivia, contribuyendo significativamente al empleo y al crecimiento económico. Entre las </w:t>
-      </w:r>
-      <w:proofErr w:type="spellStart"/>
-      <w:r>
-        <w:rPr>
-          <w:rFonts w:ascii="Arial" w:hAnsi="Arial" w:cs="Arial"/>
-          <w:sz w:val="24"/>
-          <w:szCs w:val="24"/>
-        </w:rPr>
-        <w:t>PYMEs</w:t>
-      </w:r>
-      <w:proofErr w:type="spellEnd"/>
-      <w:r>
-        <w:rPr>
-          <w:rFonts w:ascii="Arial" w:hAnsi="Arial" w:cs="Arial"/>
-          <w:sz w:val="24"/>
-          <w:szCs w:val="24"/>
-        </w:rPr>
-        <w:t xml:space="preserve"> que operan en La Paz, aquellas dedicadas a la venta de ropa enfrentan desafíos únicos en cuanto al manejo de sus procesos de compra, venta e inventario. Estos desafíos incluyen la necesidad de optimizar sus operaciones, mejorar la gestión de inventario y aumentar la eficiencia en la administración de sus recursos limitados.</w:t>
+        <w:rPr>
+          <w:rFonts w:ascii="Arial" w:hAnsi="Arial" w:cs="Arial"/>
+          <w:sz w:val="24"/>
+          <w:szCs w:val="24"/>
+        </w:rPr>
+      </w:pPr>
+      <w:r>
+        <w:rPr>
+          <w:rFonts w:ascii="Arial" w:hAnsi="Arial" w:cs="Arial"/>
+          <w:sz w:val="24"/>
+          <w:szCs w:val="24"/>
+        </w:rPr>
+        <w:t xml:space="preserve">Antiguamente </w:t>
       </w:r>
     </w:p>
     <w:p>
@@ -552,7 +505,31 @@
           <w:sz w:val="24"/>
           <w:szCs w:val="24"/>
         </w:rPr>
-        <w:t xml:space="preserve">El presente estudio se enfoca en el desarrollo de un Sistema Web de Gestión de Compra, Venta e Inventario diseñado específicamente para las </w:t>
+        <w:t xml:space="preserve">En el </w:t>
+      </w:r>
+      <w:r>
+        <w:rPr>
+          <w:rFonts w:ascii="Arial" w:hAnsi="Arial" w:cs="Arial"/>
+          <w:sz w:val="24"/>
+          <w:szCs w:val="24"/>
+        </w:rPr>
+        <w:t>actual panorama empresarial, la gestión eficiente de operaciones comerciales es un elemento crítico para el éxito de cualquier organización</w:t>
+      </w:r>
+      <w:r>
+        <w:rPr>
+          <w:rFonts w:ascii="Arial" w:hAnsi="Arial" w:cs="Arial"/>
+          <w:sz w:val="24"/>
+          <w:szCs w:val="24"/>
+        </w:rPr>
+        <w:t>, incluyendo a l</w:t>
+      </w:r>
+      <w:r>
+        <w:rPr>
+          <w:rFonts w:ascii="Arial" w:hAnsi="Arial" w:cs="Arial"/>
+          <w:sz w:val="24"/>
+          <w:szCs w:val="24"/>
+        </w:rPr>
+        <w:t>as pequeñas y medianas empresas (</w:t>
       </w:r>
       <w:proofErr w:type="spellStart"/>
       <w:r>
@@ -570,7 +547,41 @@
           <w:sz w:val="24"/>
           <w:szCs w:val="24"/>
         </w:rPr>
-        <w:t xml:space="preserve"> dedicadas a la venta de ropa en la ciudad de La Paz, Bolivia. Este sistema tiene como objetivo abordar las necesidades específicas de este sector empresarial al proporcionar una herramienta integral que permita una gestión eficiente y precisa de sus operaciones cotidianas.</w:t>
+        <w:t xml:space="preserve">). </w:t>
+      </w:r>
+      <w:r>
+        <w:rPr>
+          <w:rFonts w:ascii="Arial" w:hAnsi="Arial" w:cs="Arial"/>
+          <w:sz w:val="24"/>
+          <w:szCs w:val="24"/>
+        </w:rPr>
+        <w:t xml:space="preserve">Entre las </w:t>
+      </w:r>
+      <w:proofErr w:type="spellStart"/>
+      <w:r>
+        <w:rPr>
+          <w:rFonts w:ascii="Arial" w:hAnsi="Arial" w:cs="Arial"/>
+          <w:sz w:val="24"/>
+          <w:szCs w:val="24"/>
+        </w:rPr>
+        <w:t>PYMEs</w:t>
+      </w:r>
+      <w:proofErr w:type="spellEnd"/>
+      <w:r>
+        <w:rPr>
+          <w:rFonts w:ascii="Arial" w:hAnsi="Arial" w:cs="Arial"/>
+          <w:sz w:val="24"/>
+          <w:szCs w:val="24"/>
+        </w:rPr>
+        <w:t xml:space="preserve"> que operan en La Paz, aquellas dedicadas a la venta de ropa </w:t>
+      </w:r>
+      <w:r>
+        <w:rPr>
+          <w:rFonts w:ascii="Arial" w:hAnsi="Arial" w:cs="Arial"/>
+          <w:sz w:val="24"/>
+          <w:szCs w:val="24"/>
+        </w:rPr>
+        <w:t>requieren de una gestión eficaz de sus operaciones comerciales, como la venta, compra e inventario, por lo que un sistema web de gestión de dichas operaciones comerciales podría darles la oportunidad de optimizarlas y mejorar la eficacia en la administración de sus recursos.</w:t>
       </w:r>
     </w:p>
     <w:p>
@@ -691,7 +702,23 @@
           <w:sz w:val="24"/>
           <w:szCs w:val="24"/>
         </w:rPr>
-        <w:t xml:space="preserve"> de cualquier rubro son muy importantes para el desarrollo económico de nuestra ciudad, ya que generan trabajo y un flujo de caja bastante importante, por lo que, al realizar el sistema, podríamos permitirle a este tipo de negocios</w:t>
+        <w:t xml:space="preserve"> de cualquier rubro son muy importantes para el desarrollo económico de nuestra ciudad, ya que generan trabajo y </w:t>
+      </w:r>
+      <w:r>
+        <w:rPr>
+          <w:rFonts w:ascii="Arial" w:hAnsi="Arial" w:cs="Arial"/>
+          <w:sz w:val="24"/>
+          <w:szCs w:val="24"/>
+        </w:rPr>
+        <w:t>un movimiento económico</w:t>
+      </w:r>
+      <w:r>
+        <w:rPr>
+          <w:rFonts w:ascii="Arial" w:hAnsi="Arial" w:cs="Arial"/>
+          <w:sz w:val="24"/>
+          <w:szCs w:val="24"/>
+        </w:rPr>
+        <w:t xml:space="preserve"> bastante importante, por lo que, al realizar el sistema, podríamos permitirle a este tipo de negocios</w:t>
       </w:r>
       <w:r>
         <w:rPr>
@@ -734,42 +761,198 @@
     <w:p>
       <w:pPr>
         <w:spacing w:line="360" w:lineRule="auto"/>
-        <w:rPr>
-          <w:rFonts w:ascii="Arial" w:hAnsi="Arial" w:cs="Arial"/>
-          <w:sz w:val="24"/>
-          <w:szCs w:val="24"/>
-        </w:rPr>
-      </w:pPr>
-      <w:r>
-        <w:rPr>
-          <w:rFonts w:ascii="Arial" w:hAnsi="Arial" w:cs="Arial"/>
-          <w:sz w:val="24"/>
-          <w:szCs w:val="24"/>
-        </w:rPr>
-        <w:t>La gestión empresarial y la administración de inventario han experimentado transformaciones significativas en los últimos años a nivel global. Los sistemas de Gestión Empresarial (ERP) se han consolidado como herramientas integrales que permiten la gestión eficiente de diversas funciones, desde la contabilidad hasta la logística. La tecnología de escaneo de códigos de barras y RFID ha revolucionado la administración de inventario, brindando un control en tiempo real sobre los productos almacenados. Además, el auge del comercio electrónico y las compras en línea ha impulsado la necesidad de soluciones específicas para la gestión de pedidos y el inventario en línea.</w:t>
+        <w:jc w:val="both"/>
+        <w:rPr>
+          <w:rFonts w:ascii="Arial" w:hAnsi="Arial" w:cs="Arial"/>
+          <w:sz w:val="24"/>
+          <w:szCs w:val="24"/>
+          <w:lang w:val="es-ES"/>
+        </w:rPr>
+      </w:pPr>
+      <w:r>
+        <w:rPr>
+          <w:rFonts w:ascii="Arial" w:hAnsi="Arial" w:cs="Arial"/>
+          <w:sz w:val="24"/>
+          <w:szCs w:val="24"/>
+          <w:lang w:val="es-ES"/>
+        </w:rPr>
+        <w:t>Bolivia desde junio de 2006, a través del Decreto Supremo 28761, prohibió la importación de ropa usada, pero a día de hoy podemos ver que nuestra ciudad se halla inundada de comercio informal que se dedica a la venta de estas prendas ya que después de la promulgación de dicho decreto, no hay ningún incentivo para abandonar esta actividad, sin embargo, la ropa no paga impuestos por venta, lo que abarata aún más su precio y lleva a la población a su preferencia sobre la ropa confeccionada localmente. Toda esta situación ha llevado a que las empresas de textiles cierren y este tipo de negocio prolifere.</w:t>
       </w:r>
     </w:p>
     <w:p>
       <w:pPr>
         <w:spacing w:line="360" w:lineRule="auto"/>
-        <w:rPr>
-          <w:rFonts w:ascii="Arial" w:hAnsi="Arial" w:cs="Arial"/>
-          <w:sz w:val="24"/>
-          <w:szCs w:val="24"/>
-        </w:rPr>
-      </w:pPr>
-      <w:r>
-        <w:rPr>
-          <w:rFonts w:ascii="Arial" w:hAnsi="Arial" w:cs="Arial"/>
-          <w:sz w:val="24"/>
-          <w:szCs w:val="24"/>
-        </w:rPr>
-        <w:t>La competitividad en el mercado globalizado se ha convertido en un desafío esencial para las empresas. Aquellas que no pueden adaptarse rápidamente a las demandas cambiantes de los consumidores y las tendencias del mercado corren el riesgo de quedar rezagadas. La pandemia de COVID-19 también ha subrayado la importancia de contar con sistemas de gestión de inventario ágiles y flexibles, ya que muchas empresas tuvieron que ajustarse a cambios repentinos en la demanda y en las condiciones de operación.</w:t>
+        <w:jc w:val="both"/>
+        <w:rPr>
+          <w:rFonts w:ascii="Arial" w:hAnsi="Arial" w:cs="Arial"/>
+          <w:sz w:val="24"/>
+          <w:szCs w:val="24"/>
+          <w:lang w:val="es-ES"/>
+        </w:rPr>
+      </w:pPr>
+      <w:r>
+        <w:rPr>
+          <w:rFonts w:ascii="Arial" w:hAnsi="Arial" w:cs="Arial"/>
+          <w:sz w:val="24"/>
+          <w:szCs w:val="24"/>
+          <w:lang w:val="es-ES"/>
+        </w:rPr>
+        <w:t>Los inventarios tienen su origen en los egipcios y demás pueblos de</w:t>
+      </w:r>
+      <w:r>
+        <w:rPr>
+          <w:rFonts w:ascii="Arial" w:hAnsi="Arial" w:cs="Arial"/>
+          <w:sz w:val="24"/>
+          <w:szCs w:val="24"/>
+          <w:lang w:val="es-ES"/>
+        </w:rPr>
+        <w:t xml:space="preserve"> </w:t>
+      </w:r>
+      <w:r>
+        <w:rPr>
+          <w:rFonts w:ascii="Arial" w:hAnsi="Arial" w:cs="Arial"/>
+          <w:sz w:val="24"/>
+          <w:szCs w:val="24"/>
+          <w:lang w:val="es-ES"/>
+        </w:rPr>
+        <w:t>la antigüedad, donde acostumbraban almacenar grandes cantidades de</w:t>
+      </w:r>
+      <w:r>
+        <w:rPr>
+          <w:rFonts w:ascii="Arial" w:hAnsi="Arial" w:cs="Arial"/>
+          <w:sz w:val="24"/>
+          <w:szCs w:val="24"/>
+          <w:lang w:val="es-ES"/>
+        </w:rPr>
+        <w:t xml:space="preserve"> </w:t>
+      </w:r>
+      <w:r>
+        <w:rPr>
+          <w:rFonts w:ascii="Arial" w:hAnsi="Arial" w:cs="Arial"/>
+          <w:sz w:val="24"/>
+          <w:szCs w:val="24"/>
+          <w:lang w:val="es-ES"/>
+        </w:rPr>
+        <w:t>alimentos para ser utilizados en los tiempos de sequía o de calamidades.</w:t>
+      </w:r>
+      <w:r>
+        <w:rPr>
+          <w:rFonts w:ascii="Arial" w:hAnsi="Arial" w:cs="Arial"/>
+          <w:sz w:val="24"/>
+          <w:szCs w:val="24"/>
+          <w:lang w:val="es-ES"/>
+        </w:rPr>
+        <w:t xml:space="preserve"> </w:t>
+      </w:r>
+      <w:r>
+        <w:rPr>
+          <w:rFonts w:ascii="Arial" w:hAnsi="Arial" w:cs="Arial"/>
+          <w:sz w:val="24"/>
+          <w:szCs w:val="24"/>
+          <w:lang w:val="es-ES"/>
+        </w:rPr>
+        <w:t>Es así como surge el problema de los inventarios, como una forma</w:t>
+      </w:r>
+      <w:r>
+        <w:rPr>
+          <w:rFonts w:ascii="Arial" w:hAnsi="Arial" w:cs="Arial"/>
+          <w:sz w:val="24"/>
+          <w:szCs w:val="24"/>
+          <w:lang w:val="es-ES"/>
+        </w:rPr>
+        <w:t xml:space="preserve"> </w:t>
+      </w:r>
+      <w:r>
+        <w:rPr>
+          <w:rFonts w:ascii="Arial" w:hAnsi="Arial" w:cs="Arial"/>
+          <w:sz w:val="24"/>
+          <w:szCs w:val="24"/>
+          <w:lang w:val="es-ES"/>
+        </w:rPr>
+        <w:t>de hacer frente a los periodos de escasez. Estos permiten asegurar la</w:t>
+      </w:r>
+      <w:r>
+        <w:rPr>
+          <w:rFonts w:ascii="Arial" w:hAnsi="Arial" w:cs="Arial"/>
+          <w:sz w:val="24"/>
+          <w:szCs w:val="24"/>
+          <w:lang w:val="es-ES"/>
+        </w:rPr>
+        <w:t xml:space="preserve"> </w:t>
+      </w:r>
+      <w:r>
+        <w:rPr>
+          <w:rFonts w:ascii="Arial" w:hAnsi="Arial" w:cs="Arial"/>
+          <w:sz w:val="24"/>
+          <w:szCs w:val="24"/>
+          <w:lang w:val="es-ES"/>
+        </w:rPr>
+        <w:t xml:space="preserve">subsistencia del negocio y el desarrollo de sus actividades operativas. </w:t>
       </w:r>
     </w:p>
     <w:p>
       <w:pPr>
         <w:spacing w:line="360" w:lineRule="auto"/>
+        <w:jc w:val="both"/>
+        <w:rPr>
+          <w:rFonts w:ascii="Arial" w:hAnsi="Arial" w:cs="Arial"/>
+          <w:sz w:val="24"/>
+          <w:szCs w:val="24"/>
+        </w:rPr>
+      </w:pPr>
+      <w:r>
+        <w:rPr>
+          <w:rFonts w:ascii="Arial" w:hAnsi="Arial" w:cs="Arial"/>
+          <w:sz w:val="24"/>
+          <w:szCs w:val="24"/>
+        </w:rPr>
+        <w:t>Asimismo, l</w:t>
+      </w:r>
+      <w:r>
+        <w:rPr>
+          <w:rFonts w:ascii="Arial" w:hAnsi="Arial" w:cs="Arial"/>
+          <w:sz w:val="24"/>
+          <w:szCs w:val="24"/>
+        </w:rPr>
+        <w:t xml:space="preserve">a gestión empresarial y la administración de inventario han experimentado transformaciones significativas en los últimos años a nivel global. Los sistemas de </w:t>
+      </w:r>
+      <w:r>
+        <w:rPr>
+          <w:rFonts w:ascii="Arial" w:hAnsi="Arial" w:cs="Arial"/>
+          <w:sz w:val="24"/>
+          <w:szCs w:val="24"/>
+        </w:rPr>
+        <w:t>g</w:t>
+      </w:r>
+      <w:r>
+        <w:rPr>
+          <w:rFonts w:ascii="Arial" w:hAnsi="Arial" w:cs="Arial"/>
+          <w:sz w:val="24"/>
+          <w:szCs w:val="24"/>
+        </w:rPr>
+        <w:t xml:space="preserve">estión </w:t>
+      </w:r>
+      <w:r>
+        <w:rPr>
+          <w:rFonts w:ascii="Arial" w:hAnsi="Arial" w:cs="Arial"/>
+          <w:sz w:val="24"/>
+          <w:szCs w:val="24"/>
+        </w:rPr>
+        <w:t>e</w:t>
+      </w:r>
+      <w:r>
+        <w:rPr>
+          <w:rFonts w:ascii="Arial" w:hAnsi="Arial" w:cs="Arial"/>
+          <w:sz w:val="24"/>
+          <w:szCs w:val="24"/>
+        </w:rPr>
+        <w:t>mpresarial (ERP) se han consolidado como herramientas integrales que permiten la gestión eficiente de diversas funciones, desde la contabilidad hasta la logística. Además, el auge del comercio electrónico y las compras en línea ha impulsado la necesidad de soluciones específicas para la gestión de pedidos y el inventario en línea.</w:t>
+      </w:r>
+    </w:p>
+    <w:p>
+      <w:pPr>
+        <w:spacing w:line="360" w:lineRule="auto"/>
+        <w:jc w:val="both"/>
         <w:rPr>
           <w:rFonts w:ascii="Arial" w:eastAsiaTheme="majorEastAsia" w:hAnsi="Arial" w:cs="Arial"/>
           <w:sz w:val="24"/>
@@ -782,7 +965,23 @@
           <w:sz w:val="24"/>
           <w:szCs w:val="24"/>
         </w:rPr>
-        <w:t>Sin embargo, las pequeñas y medianas empresas (</w:t>
+        <w:t>En este contexto, el desarrollo de un Sistema Web de Gestión de</w:t>
+      </w:r>
+      <w:r>
+        <w:rPr>
+          <w:rFonts w:ascii="Arial" w:hAnsi="Arial" w:cs="Arial"/>
+          <w:sz w:val="24"/>
+          <w:szCs w:val="24"/>
+        </w:rPr>
+        <w:t xml:space="preserve"> operaciones comerciales</w:t>
+      </w:r>
+      <w:r>
+        <w:rPr>
+          <w:rFonts w:ascii="Arial" w:hAnsi="Arial" w:cs="Arial"/>
+          <w:sz w:val="24"/>
+          <w:szCs w:val="24"/>
+        </w:rPr>
+        <w:t xml:space="preserve"> dirigido a estas </w:t>
       </w:r>
       <w:proofErr w:type="spellStart"/>
       <w:r>
@@ -800,33 +999,16 @@
           <w:sz w:val="24"/>
           <w:szCs w:val="24"/>
         </w:rPr>
-        <w:t xml:space="preserve">) de venta de ropa en La Paz, Bolivia, a menudo enfrentan desafíos similares a nivel mundial, pero carecen de acceso a soluciones tecnológicas adecuadas y asequibles que se adapten a sus necesidades específicas. En este contexto, el desarrollo de un Sistema Web de Gestión de Compra, Venta e Inventario dirigido a estas </w:t>
-      </w:r>
-      <w:proofErr w:type="spellStart"/>
-      <w:r>
-        <w:rPr>
-          <w:rFonts w:ascii="Arial" w:hAnsi="Arial" w:cs="Arial"/>
-          <w:sz w:val="24"/>
-          <w:szCs w:val="24"/>
-        </w:rPr>
-        <w:t>PYMEs</w:t>
-      </w:r>
-      <w:proofErr w:type="spellEnd"/>
-      <w:r>
-        <w:rPr>
-          <w:rFonts w:ascii="Arial" w:hAnsi="Arial" w:cs="Arial"/>
-          <w:sz w:val="24"/>
-          <w:szCs w:val="24"/>
-        </w:rPr>
-        <w:t xml:space="preserve"> se presenta como una respuesta necesaria para ayudarlas a competir eficazmente en un mercado en constante cambio y crecimiento.</w:t>
-      </w:r>
-      <w:r>
-        <w:rPr>
-          <w:rFonts w:ascii="Arial" w:hAnsi="Arial" w:cs="Arial"/>
-          <w:sz w:val="24"/>
-          <w:szCs w:val="24"/>
-        </w:rPr>
-        <w:br w:type="page"/>
+        <w:t xml:space="preserve"> se presenta como una respuesta necesaria </w:t>
+      </w:r>
+      <w:r>
+        <w:rPr>
+          <w:rFonts w:ascii="Arial" w:hAnsi="Arial" w:cs="Arial"/>
+          <w:sz w:val="24"/>
+          <w:szCs w:val="24"/>
+        </w:rPr>
+        <w:lastRenderedPageBreak/>
+        <w:t>para ayudarlas a competir eficazmente en un mercado en constante cambio y crecimiento.</w:t>
       </w:r>
     </w:p>
     <w:p>
@@ -855,7 +1037,6 @@
           <w:sz w:val="24"/>
           <w:szCs w:val="24"/>
         </w:rPr>
-        <w:lastRenderedPageBreak/>
         <w:t>Planteamiento del problema</w:t>
       </w:r>
     </w:p>
@@ -875,7 +1056,7 @@
           <w:sz w:val="24"/>
           <w:szCs w:val="24"/>
         </w:rPr>
-        <w:t>En el contexto económico de La Paz, Bolivia, las pequeñas y medianas empresas (</w:t>
+        <w:t xml:space="preserve">En el departamento de La Paz, Bolivia, las </w:t>
       </w:r>
       <w:proofErr w:type="spellStart"/>
       <w:r>
@@ -893,25 +1074,7 @@
           <w:sz w:val="24"/>
           <w:szCs w:val="24"/>
         </w:rPr>
-        <w:t xml:space="preserve">) que se dedican a la venta de ropa desempeñan un papel fundamental. Sin embargo, a pesar de su importancia, estas </w:t>
-      </w:r>
-      <w:proofErr w:type="spellStart"/>
-      <w:r>
-        <w:rPr>
-          <w:rFonts w:ascii="Arial" w:hAnsi="Arial" w:cs="Arial"/>
-          <w:sz w:val="24"/>
-          <w:szCs w:val="24"/>
-        </w:rPr>
-        <w:t>PYMEs</w:t>
-      </w:r>
-      <w:proofErr w:type="spellEnd"/>
-      <w:r>
-        <w:rPr>
-          <w:rFonts w:ascii="Arial" w:hAnsi="Arial" w:cs="Arial"/>
-          <w:sz w:val="24"/>
-          <w:szCs w:val="24"/>
-        </w:rPr>
-        <w:t xml:space="preserve"> enfrentan desafíos significativos en la gestión de sus operaciones de compra, venta e inventario. Estos desafíos tienen un impacto directo en su capacidad para competir eficazmente en un mercado cada vez más competitivo y dinámico.</w:t>
+        <w:t xml:space="preserve"> que se dedican a la venta de ropa se han multiplicado importantemente, por lo que este mercado se ha vuelto altamente competitivo y es así que todos aquellos negocios que quieran destacar, deben tener una buena gestión de sus operaciones comerciales.</w:t>
       </w:r>
     </w:p>
     <w:p>
@@ -930,16 +1093,19 @@
           <w:sz w:val="24"/>
           <w:szCs w:val="24"/>
         </w:rPr>
-        <w:t>Entre los problemas identificados en el sector de venta de ropa en La Paz, se destacan los siguientes:</w:t>
-      </w:r>
-    </w:p>
-    <w:p>
-      <w:pPr>
-        <w:pStyle w:val="Prrafodelista"/>
-        <w:numPr>
-          <w:ilvl w:val="0"/>
-          <w:numId w:val="4"/>
-        </w:numPr>
+        <w:t xml:space="preserve">Estos negocios manejan sus inventarios con entradas manuales en una hoja de cálculos o mantienen registros en papel, por lo que </w:t>
+      </w:r>
+      <w:r>
+        <w:rPr>
+          <w:rFonts w:ascii="Arial" w:hAnsi="Arial" w:cs="Arial"/>
+          <w:sz w:val="24"/>
+          <w:szCs w:val="24"/>
+        </w:rPr>
+        <w:t>es más complicado poder obtener acceso a información precisa y actualizada sobre sus ventas, lo que puede provocar problemas como el sobre stock o la falta de productos en demanda.</w:t>
+      </w:r>
+    </w:p>
+    <w:p>
+      <w:pPr>
         <w:spacing w:line="360" w:lineRule="auto"/>
         <w:jc w:val="both"/>
         <w:rPr>
@@ -954,52 +1120,11 @@
           <w:sz w:val="24"/>
           <w:szCs w:val="24"/>
         </w:rPr>
-        <w:t xml:space="preserve">Ineficiencia en la gestión de inventario: Muchas </w:t>
-      </w:r>
-      <w:proofErr w:type="spellStart"/>
-      <w:r>
-        <w:rPr>
-          <w:rFonts w:ascii="Arial" w:hAnsi="Arial" w:cs="Arial"/>
-          <w:sz w:val="24"/>
-          <w:szCs w:val="24"/>
-        </w:rPr>
-        <w:t>PYMEs</w:t>
-      </w:r>
-      <w:proofErr w:type="spellEnd"/>
-      <w:r>
-        <w:rPr>
-          <w:rFonts w:ascii="Arial" w:hAnsi="Arial" w:cs="Arial"/>
-          <w:sz w:val="24"/>
-          <w:szCs w:val="24"/>
-        </w:rPr>
-        <w:t xml:space="preserve"> de venta de ropa carecen de sistemas de gestión de inventario adecuados. Esto conduce a problemas como la </w:t>
-      </w:r>
-      <w:proofErr w:type="spellStart"/>
-      <w:r>
-        <w:rPr>
-          <w:rFonts w:ascii="Arial" w:hAnsi="Arial" w:cs="Arial"/>
-          <w:sz w:val="24"/>
-          <w:szCs w:val="24"/>
-        </w:rPr>
-        <w:t>sobrestockización</w:t>
-      </w:r>
-      <w:proofErr w:type="spellEnd"/>
-      <w:r>
-        <w:rPr>
-          <w:rFonts w:ascii="Arial" w:hAnsi="Arial" w:cs="Arial"/>
-          <w:sz w:val="24"/>
-          <w:szCs w:val="24"/>
-        </w:rPr>
-        <w:t xml:space="preserve"> o la falta de productos en demanda, lo que afecta negativamente sus márgenes de ganancia y la satisfacción del cliente.</w:t>
-      </w:r>
-    </w:p>
-    <w:p>
-      <w:pPr>
-        <w:pStyle w:val="Prrafodelista"/>
-        <w:numPr>
-          <w:ilvl w:val="0"/>
-          <w:numId w:val="4"/>
-        </w:numPr>
+        <w:t>Igualmente, la falta de acceso a información histórica, no permite una correcta toma de decisiones, por lo que no se puede obtener la máxima ganancia</w:t>
+      </w:r>
+    </w:p>
+    <w:p>
+      <w:pPr>
         <w:spacing w:line="360" w:lineRule="auto"/>
         <w:jc w:val="both"/>
         <w:rPr>
@@ -1014,161 +1139,71 @@
           <w:sz w:val="24"/>
           <w:szCs w:val="24"/>
         </w:rPr>
-        <w:t xml:space="preserve">Dificultades en la toma de decisiones basadas en datos: La falta de acceso a información precisa y actualizada sobre el desempeño de ventas y la gestión de inventario dificulta la toma de decisiones informadas por parte de los propietarios y gerentes de estas </w:t>
-      </w:r>
-      <w:proofErr w:type="spellStart"/>
-      <w:r>
-        <w:rPr>
-          <w:rFonts w:ascii="Arial" w:hAnsi="Arial" w:cs="Arial"/>
-          <w:sz w:val="24"/>
-          <w:szCs w:val="24"/>
-        </w:rPr>
-        <w:t>PYMEs</w:t>
-      </w:r>
-      <w:proofErr w:type="spellEnd"/>
-      <w:r>
-        <w:rPr>
-          <w:rFonts w:ascii="Arial" w:hAnsi="Arial" w:cs="Arial"/>
-          <w:sz w:val="24"/>
-          <w:szCs w:val="24"/>
-        </w:rPr>
-        <w:t>.</w:t>
-      </w:r>
-    </w:p>
-    <w:p>
-      <w:pPr>
-        <w:pStyle w:val="Prrafodelista"/>
-        <w:numPr>
-          <w:ilvl w:val="0"/>
-          <w:numId w:val="4"/>
-        </w:numPr>
-        <w:spacing w:line="360" w:lineRule="auto"/>
-        <w:jc w:val="both"/>
-        <w:rPr>
-          <w:rFonts w:ascii="Arial" w:hAnsi="Arial" w:cs="Arial"/>
-          <w:sz w:val="24"/>
-          <w:szCs w:val="24"/>
-        </w:rPr>
-      </w:pPr>
-      <w:r>
-        <w:rPr>
-          <w:rFonts w:ascii="Arial" w:hAnsi="Arial" w:cs="Arial"/>
-          <w:sz w:val="24"/>
-          <w:szCs w:val="24"/>
-        </w:rPr>
-        <w:t>Procesos manuales y lentos: La mayoría de estas empresas todavía dependen en gran medida de procesos manuales y hojas de cálculo para llevar un registro de su inventario, ventas y compras. Esto consume tiempo y recursos valiosos que podrían utilizarse de manera más productiva.</w:t>
-      </w:r>
-    </w:p>
-    <w:p>
-      <w:pPr>
-        <w:pStyle w:val="Prrafodelista"/>
-        <w:numPr>
-          <w:ilvl w:val="0"/>
-          <w:numId w:val="4"/>
-        </w:numPr>
-        <w:spacing w:line="360" w:lineRule="auto"/>
-        <w:jc w:val="both"/>
-        <w:rPr>
-          <w:rFonts w:ascii="Arial" w:hAnsi="Arial" w:cs="Arial"/>
-          <w:sz w:val="24"/>
-          <w:szCs w:val="24"/>
-        </w:rPr>
-      </w:pPr>
-      <w:r>
-        <w:rPr>
-          <w:rFonts w:ascii="Arial" w:hAnsi="Arial" w:cs="Arial"/>
-          <w:sz w:val="24"/>
-          <w:szCs w:val="24"/>
-        </w:rPr>
-        <w:t xml:space="preserve">Dificultades en la expansión: La falta de una gestión eficiente de las operaciones puede obstaculizar la capacidad de estas </w:t>
-      </w:r>
-      <w:proofErr w:type="spellStart"/>
-      <w:r>
-        <w:rPr>
-          <w:rFonts w:ascii="Arial" w:hAnsi="Arial" w:cs="Arial"/>
-          <w:sz w:val="24"/>
-          <w:szCs w:val="24"/>
-        </w:rPr>
-        <w:t>PYMEs</w:t>
-      </w:r>
-      <w:proofErr w:type="spellEnd"/>
-      <w:r>
-        <w:rPr>
-          <w:rFonts w:ascii="Arial" w:hAnsi="Arial" w:cs="Arial"/>
-          <w:sz w:val="24"/>
-          <w:szCs w:val="24"/>
-        </w:rPr>
-        <w:t xml:space="preserve"> para expandirse y atender a un mercado más amplio.</w:t>
-      </w:r>
-    </w:p>
-    <w:p>
-      <w:pPr>
-        <w:pStyle w:val="Prrafodelista"/>
-        <w:numPr>
-          <w:ilvl w:val="0"/>
-          <w:numId w:val="4"/>
-        </w:numPr>
-        <w:spacing w:line="360" w:lineRule="auto"/>
-        <w:jc w:val="both"/>
-        <w:rPr>
-          <w:rFonts w:ascii="Arial" w:hAnsi="Arial" w:cs="Arial"/>
-          <w:sz w:val="24"/>
-          <w:szCs w:val="24"/>
-        </w:rPr>
-      </w:pPr>
-      <w:r>
-        <w:rPr>
-          <w:rFonts w:ascii="Arial" w:hAnsi="Arial" w:cs="Arial"/>
-          <w:sz w:val="24"/>
-          <w:szCs w:val="24"/>
-        </w:rPr>
-        <w:t xml:space="preserve">Competencia creciente: La creciente competencia en el sector de la moda en La Paz exige que estas </w:t>
-      </w:r>
-      <w:proofErr w:type="spellStart"/>
-      <w:r>
-        <w:rPr>
-          <w:rFonts w:ascii="Arial" w:hAnsi="Arial" w:cs="Arial"/>
-          <w:sz w:val="24"/>
-          <w:szCs w:val="24"/>
-        </w:rPr>
-        <w:t>PYMEs</w:t>
-      </w:r>
-      <w:proofErr w:type="spellEnd"/>
-      <w:r>
-        <w:rPr>
-          <w:rFonts w:ascii="Arial" w:hAnsi="Arial" w:cs="Arial"/>
-          <w:sz w:val="24"/>
-          <w:szCs w:val="24"/>
-        </w:rPr>
-        <w:t xml:space="preserve"> se vuelvan más ágiles y competitivas para sobrevivir y prosperar en un entorno empresarial en constante cambio.</w:t>
-      </w:r>
-    </w:p>
-    <w:p>
-      <w:pPr>
-        <w:spacing w:line="360" w:lineRule="auto"/>
-        <w:jc w:val="both"/>
-        <w:rPr>
-          <w:rFonts w:ascii="Arial" w:hAnsi="Arial" w:cs="Arial"/>
-          <w:sz w:val="24"/>
-          <w:szCs w:val="24"/>
-        </w:rPr>
-      </w:pPr>
-      <w:r>
-        <w:rPr>
-          <w:rFonts w:ascii="Arial" w:hAnsi="Arial" w:cs="Arial"/>
-          <w:sz w:val="24"/>
-          <w:szCs w:val="24"/>
-        </w:rPr>
-        <w:t xml:space="preserve">Dado este panorama, es evidente que existe una necesidad apremiante de desarrollar un Sistema Web de Gestión de Compra, Venta e Inventario adaptado </w:t>
-      </w:r>
-      <w:r>
-        <w:rPr>
-          <w:rFonts w:ascii="Arial" w:hAnsi="Arial" w:cs="Arial"/>
-          <w:sz w:val="24"/>
-          <w:szCs w:val="24"/>
-        </w:rPr>
-        <w:lastRenderedPageBreak/>
-        <w:t xml:space="preserve">específicamente a las necesidades de las </w:t>
+        <w:t xml:space="preserve">Dado este panorama, es evidente que existe una necesidad apremiante de desarrollar un </w:t>
+      </w:r>
+      <w:r>
+        <w:rPr>
+          <w:rFonts w:ascii="Arial" w:hAnsi="Arial" w:cs="Arial"/>
+          <w:sz w:val="24"/>
+          <w:szCs w:val="24"/>
+        </w:rPr>
+        <w:t>s</w:t>
+      </w:r>
+      <w:r>
+        <w:rPr>
+          <w:rFonts w:ascii="Arial" w:hAnsi="Arial" w:cs="Arial"/>
+          <w:sz w:val="24"/>
+          <w:szCs w:val="24"/>
+        </w:rPr>
+        <w:t xml:space="preserve">istema </w:t>
+      </w:r>
+      <w:r>
+        <w:rPr>
+          <w:rFonts w:ascii="Arial" w:hAnsi="Arial" w:cs="Arial"/>
+          <w:sz w:val="24"/>
+          <w:szCs w:val="24"/>
+        </w:rPr>
+        <w:t>w</w:t>
+      </w:r>
+      <w:r>
+        <w:rPr>
+          <w:rFonts w:ascii="Arial" w:hAnsi="Arial" w:cs="Arial"/>
+          <w:sz w:val="24"/>
+          <w:szCs w:val="24"/>
+        </w:rPr>
+        <w:t xml:space="preserve">eb de </w:t>
+      </w:r>
+      <w:r>
+        <w:rPr>
+          <w:rFonts w:ascii="Arial" w:hAnsi="Arial" w:cs="Arial"/>
+          <w:sz w:val="24"/>
+          <w:szCs w:val="24"/>
+        </w:rPr>
+        <w:t>g</w:t>
+      </w:r>
+      <w:r>
+        <w:rPr>
+          <w:rFonts w:ascii="Arial" w:hAnsi="Arial" w:cs="Arial"/>
+          <w:sz w:val="24"/>
+          <w:szCs w:val="24"/>
+        </w:rPr>
+        <w:t>estión de</w:t>
+      </w:r>
+      <w:r>
+        <w:rPr>
+          <w:rFonts w:ascii="Arial" w:hAnsi="Arial" w:cs="Arial"/>
+          <w:sz w:val="24"/>
+          <w:szCs w:val="24"/>
+        </w:rPr>
+        <w:t xml:space="preserve"> operaciones comerciales</w:t>
+      </w:r>
+      <w:r>
+        <w:rPr>
+          <w:rFonts w:ascii="Arial" w:hAnsi="Arial" w:cs="Arial"/>
+          <w:sz w:val="24"/>
+          <w:szCs w:val="24"/>
+        </w:rPr>
+        <w:t xml:space="preserve"> adaptado específicamente a las necesidades de las </w:t>
       </w:r>
       <w:proofErr w:type="spellStart"/>
       <w:r>
@@ -1226,49 +1261,35 @@
           <w:rFonts w:ascii="Arial" w:hAnsi="Arial" w:cs="Arial"/>
           <w:sz w:val="24"/>
           <w:szCs w:val="24"/>
-        </w:rPr>
-      </w:pPr>
-      <w:r>
-        <w:rPr>
-          <w:rFonts w:ascii="Arial" w:hAnsi="Arial" w:cs="Arial"/>
-          <w:sz w:val="24"/>
-          <w:szCs w:val="24"/>
-        </w:rPr>
-        <w:t xml:space="preserve">¿Cómo se puede desarrollar </w:t>
-      </w:r>
-      <w:r>
-        <w:rPr>
-          <w:rFonts w:ascii="Arial" w:hAnsi="Arial" w:cs="Arial"/>
-          <w:sz w:val="24"/>
-          <w:szCs w:val="24"/>
-        </w:rPr>
-        <w:t>e</w:t>
-      </w:r>
-      <w:r>
-        <w:rPr>
-          <w:rFonts w:ascii="Arial" w:hAnsi="Arial" w:cs="Arial"/>
-          <w:sz w:val="24"/>
-          <w:szCs w:val="24"/>
-        </w:rPr>
-        <w:t xml:space="preserve"> implementar un Sistema Web de Gestión de Compra, Venta e Inventario efectivo y adaptable a las necesidades de las </w:t>
-      </w:r>
-      <w:proofErr w:type="spellStart"/>
-      <w:r>
-        <w:rPr>
-          <w:rFonts w:ascii="Arial" w:hAnsi="Arial" w:cs="Arial"/>
-          <w:sz w:val="24"/>
-          <w:szCs w:val="24"/>
-        </w:rPr>
-        <w:t>PYMEs</w:t>
-      </w:r>
-      <w:proofErr w:type="spellEnd"/>
-      <w:r>
-        <w:rPr>
-          <w:rFonts w:ascii="Arial" w:hAnsi="Arial" w:cs="Arial"/>
-          <w:sz w:val="24"/>
-          <w:szCs w:val="24"/>
-        </w:rPr>
-        <w:t xml:space="preserve"> de venta de ropa en La Paz, Bolivia, con el fin de abordar los desafíos relacionados con la gestión ineficiente de inventario, la toma de decisiones basadas en datos, los procesos manuales y lentos, y la necesidad de competir en un mercado en constante evolución?</w:t>
+          <w:lang w:val="es-ES"/>
+        </w:rPr>
+      </w:pPr>
+      <w:r>
+        <w:rPr>
+          <w:rFonts w:ascii="Arial" w:hAnsi="Arial" w:cs="Arial"/>
+          <w:sz w:val="24"/>
+          <w:szCs w:val="24"/>
+          <w:lang w:val="es-ES"/>
+        </w:rPr>
+        <w:t>¿Un sistema web integral ayudar</w:t>
+      </w:r>
+      <w:r>
+        <w:rPr>
+          <w:rFonts w:ascii="Arial" w:hAnsi="Arial" w:cs="Arial"/>
+          <w:sz w:val="24"/>
+          <w:szCs w:val="24"/>
+          <w:lang w:val="es-ES"/>
+        </w:rPr>
+        <w:t>á</w:t>
+      </w:r>
+      <w:r>
+        <w:rPr>
+          <w:rFonts w:ascii="Arial" w:hAnsi="Arial" w:cs="Arial"/>
+          <w:sz w:val="24"/>
+          <w:szCs w:val="24"/>
+          <w:lang w:val="es-ES"/>
+        </w:rPr>
+        <w:t xml:space="preserve"> a gestionar eficazmente las operaciones comerciales en pequeñas y medianas empresas de venta de ropa en ciudad de La Paz, Bolivia?</w:t>
       </w:r>
     </w:p>
     <w:p>
@@ -1332,7 +1353,15 @@
           <w:sz w:val="24"/>
           <w:szCs w:val="24"/>
         </w:rPr>
-        <w:t>de gestionamiento de compra, venta e inventario para pequeñas y medianas empresas de venta de ropa</w:t>
+        <w:t>integral para gestionar las operaciones comerciales en</w:t>
+      </w:r>
+      <w:r>
+        <w:rPr>
+          <w:rFonts w:ascii="Arial" w:hAnsi="Arial" w:cs="Arial"/>
+          <w:sz w:val="24"/>
+          <w:szCs w:val="24"/>
+        </w:rPr>
+        <w:t xml:space="preserve"> pequeñas y medianas empresas de venta de ropa</w:t>
       </w:r>
       <w:r>
         <w:rPr>
@@ -1370,6 +1399,7 @@
           <w:sz w:val="24"/>
           <w:szCs w:val="24"/>
         </w:rPr>
+        <w:lastRenderedPageBreak/>
         <w:t>Objetivos específicos.</w:t>
       </w:r>
     </w:p>
@@ -1434,49 +1464,7 @@
           <w:sz w:val="24"/>
           <w:szCs w:val="24"/>
         </w:rPr>
-        <w:t xml:space="preserve">Selección </w:t>
-      </w:r>
-      <w:r>
-        <w:rPr>
-          <w:rFonts w:ascii="Arial" w:hAnsi="Arial" w:cs="Arial"/>
-          <w:sz w:val="24"/>
-          <w:szCs w:val="24"/>
-        </w:rPr>
-        <w:t>de</w:t>
-      </w:r>
-      <w:r>
-        <w:rPr>
-          <w:rFonts w:ascii="Arial" w:hAnsi="Arial" w:cs="Arial"/>
-          <w:sz w:val="24"/>
-          <w:szCs w:val="24"/>
-        </w:rPr>
-        <w:t xml:space="preserve">l </w:t>
-      </w:r>
-      <w:proofErr w:type="spellStart"/>
-      <w:r>
-        <w:rPr>
-          <w:rFonts w:ascii="Arial" w:hAnsi="Arial" w:cs="Arial"/>
-          <w:sz w:val="24"/>
-          <w:szCs w:val="24"/>
-        </w:rPr>
-        <w:t>stack</w:t>
-      </w:r>
-      <w:proofErr w:type="spellEnd"/>
-      <w:r>
-        <w:rPr>
-          <w:rFonts w:ascii="Arial" w:hAnsi="Arial" w:cs="Arial"/>
-          <w:sz w:val="24"/>
-          <w:szCs w:val="24"/>
-        </w:rPr>
-        <w:t xml:space="preserve"> de</w:t>
-      </w:r>
-      <w:r>
-        <w:rPr>
-          <w:rFonts w:ascii="Arial" w:hAnsi="Arial" w:cs="Arial"/>
-          <w:sz w:val="24"/>
-          <w:szCs w:val="24"/>
-        </w:rPr>
-        <w:t xml:space="preserve"> tecnologías para el desarrollo del sistema.</w:t>
+        <w:t xml:space="preserve">Búsqueda de posibles soluciones. </w:t>
       </w:r>
     </w:p>
     <w:p>
@@ -1500,7 +1488,97 @@
           <w:sz w:val="24"/>
           <w:szCs w:val="24"/>
         </w:rPr>
-        <w:t>Análisis y diseño del sistema bajo la metodología Scrum.</w:t>
+        <w:t xml:space="preserve">Selección </w:t>
+      </w:r>
+      <w:r>
+        <w:rPr>
+          <w:rFonts w:ascii="Arial" w:hAnsi="Arial" w:cs="Arial"/>
+          <w:sz w:val="24"/>
+          <w:szCs w:val="24"/>
+        </w:rPr>
+        <w:t>de la mejor alternativa (</w:t>
+      </w:r>
+      <w:proofErr w:type="spellStart"/>
+      <w:r>
+        <w:rPr>
+          <w:rFonts w:ascii="Arial" w:hAnsi="Arial" w:cs="Arial"/>
+          <w:sz w:val="24"/>
+          <w:szCs w:val="24"/>
+        </w:rPr>
+        <w:t>stack</w:t>
+      </w:r>
+      <w:proofErr w:type="spellEnd"/>
+      <w:r>
+        <w:rPr>
+          <w:rFonts w:ascii="Arial" w:hAnsi="Arial" w:cs="Arial"/>
+          <w:sz w:val="24"/>
+          <w:szCs w:val="24"/>
+        </w:rPr>
+        <w:t xml:space="preserve"> de</w:t>
+      </w:r>
+      <w:r>
+        <w:rPr>
+          <w:rFonts w:ascii="Arial" w:hAnsi="Arial" w:cs="Arial"/>
+          <w:sz w:val="24"/>
+          <w:szCs w:val="24"/>
+        </w:rPr>
+        <w:t xml:space="preserve"> tecnologías </w:t>
+      </w:r>
+      <w:r>
+        <w:rPr>
+          <w:rFonts w:ascii="Arial" w:hAnsi="Arial" w:cs="Arial"/>
+          <w:sz w:val="24"/>
+          <w:szCs w:val="24"/>
+        </w:rPr>
+        <w:t xml:space="preserve">para el </w:t>
+      </w:r>
+      <w:r>
+        <w:rPr>
+          <w:rFonts w:ascii="Arial" w:hAnsi="Arial" w:cs="Arial"/>
+          <w:sz w:val="24"/>
+          <w:szCs w:val="24"/>
+        </w:rPr>
+        <w:t>desarrollo del sistema</w:t>
+      </w:r>
+      <w:r>
+        <w:rPr>
+          <w:rFonts w:ascii="Arial" w:hAnsi="Arial" w:cs="Arial"/>
+          <w:sz w:val="24"/>
+          <w:szCs w:val="24"/>
+        </w:rPr>
+        <w:t>).</w:t>
+      </w:r>
+    </w:p>
+    <w:p>
+      <w:pPr>
+        <w:pStyle w:val="Prrafodelista"/>
+        <w:numPr>
+          <w:ilvl w:val="0"/>
+          <w:numId w:val="1"/>
+        </w:numPr>
+        <w:spacing w:after="240" w:line="360" w:lineRule="auto"/>
+        <w:jc w:val="both"/>
+        <w:rPr>
+          <w:rFonts w:ascii="Arial" w:hAnsi="Arial" w:cs="Arial"/>
+          <w:sz w:val="24"/>
+          <w:szCs w:val="24"/>
+        </w:rPr>
+      </w:pPr>
+      <w:r>
+        <w:rPr>
+          <w:rFonts w:ascii="Arial" w:hAnsi="Arial" w:cs="Arial"/>
+          <w:sz w:val="24"/>
+          <w:szCs w:val="24"/>
+        </w:rPr>
+        <w:t>Análisis y diseño del sistema</w:t>
+      </w:r>
+      <w:r>
+        <w:rPr>
+          <w:rFonts w:ascii="Arial" w:hAnsi="Arial" w:cs="Arial"/>
+          <w:sz w:val="24"/>
+          <w:szCs w:val="24"/>
+        </w:rPr>
+        <w:t>.</w:t>
       </w:r>
     </w:p>
     <w:p>

</xml_diff>